<commit_message>
complete moving average indicator
</commit_message>
<xml_diff>
--- a/نکات مهم این درس.docx
+++ b/نکات مهم این درس.docx
@@ -4820,6 +4820,7 @@
           <w:rFonts w:cs="B Lotus"/>
           <w:b/>
           <w:bCs/>
+          <w:noProof/>
           <w:sz w:val="24"/>
           <w:szCs w:val="24"/>
           <w:rtl/>
@@ -5008,6 +5009,7 @@
           <w:rFonts w:cs="B Lotus"/>
           <w:b/>
           <w:bCs/>
+          <w:noProof/>
           <w:sz w:val="24"/>
           <w:szCs w:val="24"/>
           <w:rtl/>
@@ -5416,6 +5418,7 @@
           <w:rFonts w:cs="B Lotus"/>
           <w:b/>
           <w:bCs/>
+          <w:noProof/>
           <w:sz w:val="24"/>
           <w:szCs w:val="24"/>
           <w:rtl/>
@@ -5684,6 +5687,7 @@
           <w:rFonts w:cs="B Lotus"/>
           <w:b/>
           <w:bCs/>
+          <w:noProof/>
           <w:sz w:val="24"/>
           <w:szCs w:val="24"/>
           <w:rtl/>
@@ -5936,6 +5940,7 @@
           <w:rFonts w:cs="B Lotus"/>
           <w:b/>
           <w:bCs/>
+          <w:noProof/>
           <w:sz w:val="24"/>
           <w:szCs w:val="24"/>
           <w:rtl/>
@@ -6010,6 +6015,315 @@
     </w:p>
     <w:p>
       <w:pPr>
+        <w:bidi/>
+        <w:jc w:val="center"/>
+        <w:rPr>
+          <w:rFonts w:cs="B Lotus"/>
+          <w:b/>
+          <w:bCs/>
+          <w:sz w:val="24"/>
+          <w:szCs w:val="24"/>
+          <w:lang w:bidi="fa-IR"/>
+        </w:rPr>
+      </w:pPr>
+    </w:p>
+    <w:p>
+      <w:pPr>
+        <w:bidi/>
+        <w:jc w:val="center"/>
+        <w:rPr>
+          <w:rFonts w:cs="B Lotus"/>
+          <w:b/>
+          <w:bCs/>
+          <w:sz w:val="24"/>
+          <w:szCs w:val="24"/>
+          <w:lang w:bidi="fa-IR"/>
+        </w:rPr>
+      </w:pPr>
+    </w:p>
+    <w:p>
+      <w:pPr>
+        <w:bidi/>
+        <w:jc w:val="center"/>
+        <w:rPr>
+          <w:rFonts w:cs="B Lotus"/>
+          <w:b/>
+          <w:bCs/>
+          <w:sz w:val="24"/>
+          <w:szCs w:val="24"/>
+          <w:lang w:bidi="fa-IR"/>
+        </w:rPr>
+      </w:pPr>
+    </w:p>
+    <w:p>
+      <w:pPr>
+        <w:bidi/>
+        <w:jc w:val="center"/>
+        <w:rPr>
+          <w:rFonts w:cs="B Lotus"/>
+          <w:b/>
+          <w:bCs/>
+          <w:sz w:val="24"/>
+          <w:szCs w:val="24"/>
+          <w:lang w:bidi="fa-IR"/>
+        </w:rPr>
+      </w:pPr>
+    </w:p>
+    <w:p>
+      <w:pPr>
+        <w:bidi/>
+        <w:jc w:val="center"/>
+        <w:rPr>
+          <w:rFonts w:cs="B Lotus"/>
+          <w:b/>
+          <w:bCs/>
+          <w:sz w:val="24"/>
+          <w:szCs w:val="24"/>
+          <w:lang w:bidi="fa-IR"/>
+        </w:rPr>
+      </w:pPr>
+    </w:p>
+    <w:p>
+      <w:pPr>
+        <w:bidi/>
+        <w:jc w:val="center"/>
+        <w:rPr>
+          <w:rFonts w:cs="B Lotus"/>
+          <w:b/>
+          <w:bCs/>
+          <w:sz w:val="24"/>
+          <w:szCs w:val="24"/>
+          <w:lang w:bidi="fa-IR"/>
+        </w:rPr>
+      </w:pPr>
+    </w:p>
+    <w:p>
+      <w:pPr>
+        <w:bidi/>
+        <w:jc w:val="center"/>
+        <w:rPr>
+          <w:rFonts w:cs="B Lotus"/>
+          <w:b/>
+          <w:bCs/>
+          <w:sz w:val="24"/>
+          <w:szCs w:val="24"/>
+          <w:lang w:bidi="fa-IR"/>
+        </w:rPr>
+      </w:pPr>
+    </w:p>
+    <w:p>
+      <w:pPr>
+        <w:bidi/>
+        <w:jc w:val="center"/>
+        <w:rPr>
+          <w:rFonts w:cs="B Lotus"/>
+          <w:b/>
+          <w:bCs/>
+          <w:sz w:val="24"/>
+          <w:szCs w:val="24"/>
+          <w:lang w:bidi="fa-IR"/>
+        </w:rPr>
+      </w:pPr>
+    </w:p>
+    <w:p>
+      <w:pPr>
+        <w:bidi/>
+        <w:jc w:val="center"/>
+        <w:rPr>
+          <w:rFonts w:cs="B Lotus"/>
+          <w:b/>
+          <w:bCs/>
+          <w:sz w:val="24"/>
+          <w:szCs w:val="24"/>
+          <w:lang w:bidi="fa-IR"/>
+        </w:rPr>
+      </w:pPr>
+    </w:p>
+    <w:p>
+      <w:pPr>
+        <w:bidi/>
+        <w:jc w:val="center"/>
+        <w:rPr>
+          <w:rFonts w:cs="B Lotus"/>
+          <w:b/>
+          <w:bCs/>
+          <w:sz w:val="24"/>
+          <w:szCs w:val="24"/>
+          <w:lang w:bidi="fa-IR"/>
+        </w:rPr>
+      </w:pPr>
+    </w:p>
+    <w:p>
+      <w:pPr>
+        <w:bidi/>
+        <w:jc w:val="center"/>
+        <w:rPr>
+          <w:rFonts w:cs="B Lotus"/>
+          <w:b/>
+          <w:bCs/>
+          <w:sz w:val="24"/>
+          <w:szCs w:val="24"/>
+          <w:lang w:bidi="fa-IR"/>
+        </w:rPr>
+      </w:pPr>
+    </w:p>
+    <w:p>
+      <w:pPr>
+        <w:bidi/>
+        <w:jc w:val="center"/>
+        <w:rPr>
+          <w:rFonts w:cs="B Lotus"/>
+          <w:b/>
+          <w:bCs/>
+          <w:sz w:val="24"/>
+          <w:szCs w:val="24"/>
+          <w:lang w:bidi="fa-IR"/>
+        </w:rPr>
+      </w:pPr>
+    </w:p>
+    <w:p>
+      <w:pPr>
+        <w:bidi/>
+        <w:jc w:val="center"/>
+        <w:rPr>
+          <w:rFonts w:cs="B Lotus"/>
+          <w:b/>
+          <w:bCs/>
+          <w:sz w:val="24"/>
+          <w:szCs w:val="24"/>
+          <w:lang w:bidi="fa-IR"/>
+        </w:rPr>
+      </w:pPr>
+    </w:p>
+    <w:p>
+      <w:pPr>
+        <w:bidi/>
+        <w:jc w:val="center"/>
+        <w:rPr>
+          <w:rFonts w:cs="B Lotus"/>
+          <w:b/>
+          <w:bCs/>
+          <w:sz w:val="24"/>
+          <w:szCs w:val="24"/>
+          <w:lang w:bidi="fa-IR"/>
+        </w:rPr>
+      </w:pPr>
+    </w:p>
+    <w:p>
+      <w:pPr>
+        <w:bidi/>
+        <w:jc w:val="center"/>
+        <w:rPr>
+          <w:rFonts w:cs="B Lotus"/>
+          <w:b/>
+          <w:bCs/>
+          <w:sz w:val="24"/>
+          <w:szCs w:val="24"/>
+          <w:lang w:bidi="fa-IR"/>
+        </w:rPr>
+      </w:pPr>
+    </w:p>
+    <w:p>
+      <w:pPr>
+        <w:bidi/>
+        <w:jc w:val="center"/>
+        <w:rPr>
+          <w:rFonts w:cs="B Lotus"/>
+          <w:b/>
+          <w:bCs/>
+          <w:sz w:val="24"/>
+          <w:szCs w:val="24"/>
+          <w:lang w:bidi="fa-IR"/>
+        </w:rPr>
+      </w:pPr>
+    </w:p>
+    <w:p>
+      <w:pPr>
+        <w:bidi/>
+        <w:jc w:val="center"/>
+        <w:rPr>
+          <w:rFonts w:cs="B Lotus"/>
+          <w:b/>
+          <w:bCs/>
+          <w:sz w:val="24"/>
+          <w:szCs w:val="24"/>
+          <w:lang w:bidi="fa-IR"/>
+        </w:rPr>
+      </w:pPr>
+    </w:p>
+    <w:p>
+      <w:pPr>
+        <w:pStyle w:val="Heading1"/>
+        <w:bidi/>
+        <w:rPr>
+          <w:rFonts w:cs="B Titr"/>
+          <w:rtl/>
+          <w:lang w:bidi="fa-IR"/>
+        </w:rPr>
+      </w:pPr>
+      <w:r>
+        <w:rPr>
+          <w:rFonts w:cs="B Titr" w:hint="cs"/>
+          <w:rtl/>
+          <w:lang w:bidi="fa-IR"/>
+        </w:rPr>
+        <w:lastRenderedPageBreak/>
+        <w:t xml:space="preserve">فصل </w:t>
+      </w:r>
+      <w:r>
+        <w:rPr>
+          <w:rFonts w:cs="B Titr" w:hint="cs"/>
+          <w:rtl/>
+          <w:lang w:bidi="fa-IR"/>
+        </w:rPr>
+        <w:t>چهارم</w:t>
+      </w:r>
+      <w:r>
+        <w:rPr>
+          <w:rFonts w:cs="B Titr" w:hint="cs"/>
+          <w:rtl/>
+          <w:lang w:bidi="fa-IR"/>
+        </w:rPr>
+        <w:t xml:space="preserve"> </w:t>
+      </w:r>
+      <w:r>
+        <w:rPr>
+          <w:rFonts w:cs="B Titr" w:hint="cs"/>
+          <w:rtl/>
+          <w:lang w:bidi="fa-IR"/>
+        </w:rPr>
+        <w:t xml:space="preserve">: </w:t>
+      </w:r>
+      <w:r>
+        <w:rPr>
+          <w:rFonts w:cs="B Titr" w:hint="cs"/>
+          <w:rtl/>
+          <w:lang w:bidi="fa-IR"/>
+        </w:rPr>
+        <w:t>اندیکاتورهای پس گرا</w:t>
+      </w:r>
+    </w:p>
+    <w:p>
+      <w:pPr>
+        <w:pStyle w:val="IntenseQuote"/>
+        <w:bidi/>
+        <w:rPr>
+          <w:rFonts w:cs="B Titr"/>
+          <w:rtl/>
+          <w:lang w:bidi="fa-IR"/>
+        </w:rPr>
+      </w:pPr>
+      <w:r>
+        <w:rPr>
+          <w:rFonts w:cs="B Titr" w:hint="cs"/>
+          <w:rtl/>
+          <w:lang w:bidi="fa-IR"/>
+        </w:rPr>
+        <w:t>اندیکاتور میانگین متحرک</w:t>
+      </w:r>
+    </w:p>
+    <w:p>
+      <w:pPr>
         <w:pStyle w:val="ListParagraph"/>
         <w:numPr>
           <w:ilvl w:val="0"/>
@@ -6017,27 +6331,1085 @@
         </w:numPr>
         <w:bidi/>
         <w:rPr>
-          <w:rFonts w:cs="B Lotus"/>
-          <w:b/>
-          <w:bCs/>
-          <w:sz w:val="24"/>
-          <w:szCs w:val="24"/>
-          <w:rtl/>
-          <w:lang w:bidi="fa-IR"/>
-        </w:rPr>
-      </w:pPr>
-      <w:r>
-        <w:rPr>
-          <w:rFonts w:cs="B Lotus" w:hint="cs"/>
-          <w:b/>
-          <w:bCs/>
-          <w:sz w:val="24"/>
-          <w:szCs w:val="24"/>
-          <w:rtl/>
-          <w:lang w:bidi="fa-IR"/>
-        </w:rPr>
-        <w:t>س</w:t>
-      </w:r>
+          <w:rFonts w:cs="B Titr"/>
+          <w:lang w:bidi="fa-IR"/>
+        </w:rPr>
+      </w:pPr>
+      <w:r>
+        <w:rPr>
+          <w:rFonts w:cs="B Lotus" w:hint="cs"/>
+          <w:b/>
+          <w:bCs/>
+          <w:sz w:val="24"/>
+          <w:szCs w:val="24"/>
+          <w:rtl/>
+          <w:lang w:bidi="fa-IR"/>
+        </w:rPr>
+        <w:t>اندیکاتور میانگین متحرک یک اندیکاتور دنبال کننده روند است و به منظور تشخیص تغییرات در روند به کار می رود</w:t>
+      </w:r>
+    </w:p>
+    <w:p>
+      <w:pPr>
+        <w:pStyle w:val="ListParagraph"/>
+        <w:numPr>
+          <w:ilvl w:val="0"/>
+          <w:numId w:val="1"/>
+        </w:numPr>
+        <w:bidi/>
+        <w:rPr>
+          <w:rFonts w:cs="B Titr"/>
+          <w:lang w:bidi="fa-IR"/>
+        </w:rPr>
+      </w:pPr>
+      <w:r>
+        <w:rPr>
+          <w:rFonts w:cs="B Lotus" w:hint="cs"/>
+          <w:b/>
+          <w:bCs/>
+          <w:sz w:val="24"/>
+          <w:szCs w:val="24"/>
+          <w:rtl/>
+          <w:lang w:bidi="fa-IR"/>
+        </w:rPr>
+        <w:t>میانگین متحرک در بازارهای روندی (</w:t>
+      </w:r>
+      <w:r>
+        <w:rPr>
+          <w:rFonts w:cs="B Lotus"/>
+          <w:b/>
+          <w:bCs/>
+          <w:sz w:val="24"/>
+          <w:szCs w:val="24"/>
+          <w:lang w:bidi="fa-IR"/>
+        </w:rPr>
+        <w:t>Trending Market</w:t>
+      </w:r>
+      <w:r>
+        <w:rPr>
+          <w:rFonts w:cs="B Lotus" w:hint="cs"/>
+          <w:b/>
+          <w:bCs/>
+          <w:sz w:val="24"/>
+          <w:szCs w:val="24"/>
+          <w:rtl/>
+          <w:lang w:bidi="fa-IR"/>
+        </w:rPr>
+        <w:t>) مفید است و در بازارهای گسترده (</w:t>
+      </w:r>
+      <w:r>
+        <w:rPr>
+          <w:rFonts w:cs="B Lotus"/>
+          <w:b/>
+          <w:bCs/>
+          <w:sz w:val="24"/>
+          <w:szCs w:val="24"/>
+          <w:lang w:bidi="fa-IR"/>
+        </w:rPr>
+        <w:t>Ranging Market</w:t>
+      </w:r>
+      <w:r>
+        <w:rPr>
+          <w:rFonts w:cs="B Lotus" w:hint="cs"/>
+          <w:b/>
+          <w:bCs/>
+          <w:sz w:val="24"/>
+          <w:szCs w:val="24"/>
+          <w:rtl/>
+          <w:lang w:bidi="fa-IR"/>
+        </w:rPr>
+        <w:t>) کارایی ندارد</w:t>
+      </w:r>
+    </w:p>
+    <w:p>
+      <w:pPr>
+        <w:pStyle w:val="ListParagraph"/>
+        <w:numPr>
+          <w:ilvl w:val="0"/>
+          <w:numId w:val="1"/>
+        </w:numPr>
+        <w:bidi/>
+        <w:rPr>
+          <w:rFonts w:cs="B Titr"/>
+          <w:lang w:bidi="fa-IR"/>
+        </w:rPr>
+      </w:pPr>
+      <w:r>
+        <w:rPr>
+          <w:rFonts w:cs="B Lotus" w:hint="cs"/>
+          <w:b/>
+          <w:bCs/>
+          <w:sz w:val="24"/>
+          <w:szCs w:val="24"/>
+          <w:rtl/>
+          <w:lang w:bidi="fa-IR"/>
+        </w:rPr>
+        <w:t>میانگین متحرک به ما در شناسایی روند قیمت کمک می کند اما به ما حد بالا و پایین قیمت را نشان نمی دهد</w:t>
+      </w:r>
+    </w:p>
+    <w:p>
+      <w:pPr>
+        <w:pStyle w:val="ListParagraph"/>
+        <w:numPr>
+          <w:ilvl w:val="0"/>
+          <w:numId w:val="1"/>
+        </w:numPr>
+        <w:bidi/>
+        <w:rPr>
+          <w:rFonts w:cs="B Titr"/>
+          <w:lang w:bidi="fa-IR"/>
+        </w:rPr>
+      </w:pPr>
+      <w:r>
+        <w:rPr>
+          <w:rFonts w:cs="B Lotus" w:hint="cs"/>
+          <w:b/>
+          <w:bCs/>
+          <w:sz w:val="24"/>
+          <w:szCs w:val="24"/>
+          <w:rtl/>
+          <w:lang w:bidi="fa-IR"/>
+        </w:rPr>
+        <w:t xml:space="preserve">میانگین متحرک نباید به تنهایی </w:t>
+      </w:r>
+      <w:r>
+        <w:rPr>
+          <w:rFonts w:cs="B Lotus" w:hint="cs"/>
+          <w:b/>
+          <w:bCs/>
+          <w:sz w:val="24"/>
+          <w:szCs w:val="24"/>
+          <w:rtl/>
+          <w:lang w:bidi="fa-IR"/>
+        </w:rPr>
+        <w:t>بلکه در کنار سایر ابزارهای تحلیلی</w:t>
+      </w:r>
+      <w:r>
+        <w:rPr>
+          <w:rFonts w:cs="B Lotus" w:hint="cs"/>
+          <w:b/>
+          <w:bCs/>
+          <w:sz w:val="24"/>
+          <w:szCs w:val="24"/>
+          <w:rtl/>
+          <w:lang w:bidi="fa-IR"/>
+        </w:rPr>
+        <w:t xml:space="preserve"> به کار گرفته شود </w:t>
+      </w:r>
+    </w:p>
+    <w:p>
+      <w:pPr>
+        <w:pStyle w:val="ListParagraph"/>
+        <w:numPr>
+          <w:ilvl w:val="0"/>
+          <w:numId w:val="1"/>
+        </w:numPr>
+        <w:bidi/>
+        <w:rPr>
+          <w:rFonts w:cs="B Titr"/>
+          <w:lang w:bidi="fa-IR"/>
+        </w:rPr>
+      </w:pPr>
+      <w:r>
+        <w:rPr>
+          <w:rFonts w:cs="B Lotus" w:hint="cs"/>
+          <w:b/>
+          <w:bCs/>
+          <w:sz w:val="24"/>
+          <w:szCs w:val="24"/>
+          <w:rtl/>
+          <w:lang w:bidi="fa-IR"/>
+        </w:rPr>
+        <w:t>اشکال میانگین متحرک این است که یک اندیکاتور دنبال کننده روند است و از این جهت یک اندیکاتور پس گرا (تاخیری) می باشد</w:t>
+      </w:r>
+      <w:r>
+        <w:rPr>
+          <w:rFonts w:cs="B Lotus" w:hint="cs"/>
+          <w:b/>
+          <w:bCs/>
+          <w:sz w:val="24"/>
+          <w:szCs w:val="24"/>
+          <w:rtl/>
+          <w:lang w:bidi="fa-IR"/>
+        </w:rPr>
+        <w:t xml:space="preserve">. این اندیکاتور مقداری دیر سیگنال می دهد، اما مزیت های آن به طور کامل این اشکال آن را </w:t>
+      </w:r>
+      <w:r>
+        <w:rPr>
+          <w:rFonts w:cs="B Lotus" w:hint="cs"/>
+          <w:b/>
+          <w:bCs/>
+          <w:sz w:val="24"/>
+          <w:szCs w:val="24"/>
+          <w:rtl/>
+          <w:lang w:bidi="fa-IR"/>
+        </w:rPr>
+        <w:t>جبران</w:t>
+      </w:r>
+      <w:r>
+        <w:rPr>
+          <w:rFonts w:cs="B Lotus" w:hint="cs"/>
+          <w:b/>
+          <w:bCs/>
+          <w:sz w:val="24"/>
+          <w:szCs w:val="24"/>
+          <w:rtl/>
+          <w:lang w:bidi="fa-IR"/>
+        </w:rPr>
+        <w:t xml:space="preserve"> می دهد</w:t>
+      </w:r>
+    </w:p>
+    <w:p>
+      <w:pPr>
+        <w:pStyle w:val="ListParagraph"/>
+        <w:numPr>
+          <w:ilvl w:val="0"/>
+          <w:numId w:val="1"/>
+        </w:numPr>
+        <w:bidi/>
+        <w:rPr>
+          <w:rFonts w:cs="B Titr"/>
+          <w:lang w:bidi="fa-IR"/>
+        </w:rPr>
+      </w:pPr>
+      <w:r>
+        <w:rPr>
+          <w:rFonts w:cs="B Lotus" w:hint="cs"/>
+          <w:b/>
+          <w:bCs/>
+          <w:sz w:val="24"/>
+          <w:szCs w:val="24"/>
+          <w:rtl/>
+          <w:lang w:bidi="fa-IR"/>
+        </w:rPr>
+        <w:t xml:space="preserve">این اندیکاتور می تواند </w:t>
+      </w:r>
+      <w:r>
+        <w:rPr>
+          <w:rFonts w:cs="B Lotus"/>
+          <w:b/>
+          <w:bCs/>
+          <w:sz w:val="24"/>
+          <w:szCs w:val="24"/>
+          <w:lang w:bidi="fa-IR"/>
+        </w:rPr>
+        <w:t>Simple Moving Average</w:t>
+      </w:r>
+      <w:r>
+        <w:rPr>
+          <w:rFonts w:cs="B Lotus" w:hint="cs"/>
+          <w:b/>
+          <w:bCs/>
+          <w:sz w:val="24"/>
+          <w:szCs w:val="24"/>
+          <w:rtl/>
+          <w:lang w:bidi="fa-IR"/>
+        </w:rPr>
+        <w:t xml:space="preserve"> یا </w:t>
+      </w:r>
+      <w:r>
+        <w:rPr>
+          <w:rFonts w:cs="B Lotus"/>
+          <w:b/>
+          <w:bCs/>
+          <w:sz w:val="24"/>
+          <w:szCs w:val="24"/>
+          <w:lang w:bidi="fa-IR"/>
+        </w:rPr>
+        <w:t>Exponential Moving Average</w:t>
+      </w:r>
+      <w:r>
+        <w:rPr>
+          <w:rFonts w:cs="B Lotus" w:hint="cs"/>
+          <w:b/>
+          <w:bCs/>
+          <w:sz w:val="24"/>
+          <w:szCs w:val="24"/>
+          <w:rtl/>
+          <w:lang w:bidi="fa-IR"/>
+        </w:rPr>
+        <w:t xml:space="preserve"> باشد</w:t>
+      </w:r>
+      <w:r>
+        <w:rPr>
+          <w:rFonts w:cs="B Lotus" w:hint="cs"/>
+          <w:b/>
+          <w:bCs/>
+          <w:sz w:val="24"/>
+          <w:szCs w:val="24"/>
+          <w:rtl/>
+          <w:lang w:bidi="fa-IR"/>
+        </w:rPr>
+        <w:t xml:space="preserve">. </w:t>
+      </w:r>
+      <w:r>
+        <w:rPr>
+          <w:rFonts w:cs="B Lotus"/>
+          <w:b/>
+          <w:bCs/>
+          <w:sz w:val="24"/>
+          <w:szCs w:val="24"/>
+          <w:lang w:bidi="fa-IR"/>
+        </w:rPr>
+        <w:t>EMA</w:t>
+      </w:r>
+      <w:r>
+        <w:rPr>
+          <w:rFonts w:cs="B Lotus" w:hint="cs"/>
+          <w:b/>
+          <w:bCs/>
+          <w:sz w:val="24"/>
+          <w:szCs w:val="24"/>
+          <w:rtl/>
+          <w:lang w:bidi="fa-IR"/>
+        </w:rPr>
+        <w:t xml:space="preserve"> می تواند سریعتر به تغییرات قیمت واکنش نشان دهد</w:t>
+      </w:r>
+      <w:r>
+        <w:rPr>
+          <w:rFonts w:cs="B Lotus" w:hint="cs"/>
+          <w:b/>
+          <w:bCs/>
+          <w:sz w:val="24"/>
+          <w:szCs w:val="24"/>
+          <w:rtl/>
+          <w:lang w:bidi="fa-IR"/>
+        </w:rPr>
+        <w:t>.</w:t>
+      </w:r>
+      <w:r>
+        <w:rPr>
+          <w:rFonts w:cs="B Lotus"/>
+          <w:b/>
+          <w:bCs/>
+          <w:sz w:val="24"/>
+          <w:szCs w:val="24"/>
+          <w:lang w:bidi="fa-IR"/>
+        </w:rPr>
+        <w:t xml:space="preserve"> SMA</w:t>
+      </w:r>
+      <w:r>
+        <w:rPr>
+          <w:rFonts w:cs="B Lotus" w:hint="cs"/>
+          <w:b/>
+          <w:bCs/>
+          <w:sz w:val="24"/>
+          <w:szCs w:val="24"/>
+          <w:rtl/>
+          <w:lang w:bidi="fa-IR"/>
+        </w:rPr>
+        <w:t xml:space="preserve"> زمانی به کار می روند که بازه زمانی بزرگ باشد. در صورتی که بازه زمانی کوچک باشد از </w:t>
+      </w:r>
+      <w:r>
+        <w:rPr>
+          <w:rFonts w:cs="B Lotus"/>
+          <w:b/>
+          <w:bCs/>
+          <w:sz w:val="24"/>
+          <w:szCs w:val="24"/>
+          <w:lang w:bidi="fa-IR"/>
+        </w:rPr>
+        <w:t>EMA</w:t>
+      </w:r>
+      <w:r>
+        <w:rPr>
+          <w:rFonts w:cs="B Lotus" w:hint="cs"/>
+          <w:b/>
+          <w:bCs/>
+          <w:sz w:val="24"/>
+          <w:szCs w:val="24"/>
+          <w:rtl/>
+          <w:lang w:bidi="fa-IR"/>
+        </w:rPr>
+        <w:t xml:space="preserve"> استفاده می کنیم</w:t>
+      </w:r>
+      <w:r>
+        <w:rPr>
+          <w:rFonts w:cs="B Lotus" w:hint="cs"/>
+          <w:b/>
+          <w:bCs/>
+          <w:sz w:val="24"/>
+          <w:szCs w:val="24"/>
+          <w:rtl/>
+          <w:lang w:bidi="fa-IR"/>
+        </w:rPr>
+        <w:t>.</w:t>
+      </w:r>
+    </w:p>
+    <w:p>
+      <w:pPr>
+        <w:pStyle w:val="ListParagraph"/>
+        <w:numPr>
+          <w:ilvl w:val="0"/>
+          <w:numId w:val="1"/>
+        </w:numPr>
+        <w:bidi/>
+        <w:rPr>
+          <w:rFonts w:cs="B Titr"/>
+          <w:lang w:bidi="fa-IR"/>
+        </w:rPr>
+      </w:pPr>
+      <w:r>
+        <w:rPr>
+          <w:rFonts w:cs="B Lotus" w:hint="cs"/>
+          <w:b/>
+          <w:bCs/>
+          <w:sz w:val="24"/>
+          <w:szCs w:val="24"/>
+          <w:rtl/>
+          <w:lang w:bidi="fa-IR"/>
+        </w:rPr>
+        <w:t>یکی از رایج ترین بازه های زمانی میانگین متحرک، بازه 200 روزه است</w:t>
+      </w:r>
+      <w:r>
+        <w:rPr>
+          <w:rFonts w:cs="B Lotus" w:hint="cs"/>
+          <w:b/>
+          <w:bCs/>
+          <w:sz w:val="24"/>
+          <w:szCs w:val="24"/>
+          <w:rtl/>
+          <w:lang w:bidi="fa-IR"/>
+        </w:rPr>
+        <w:t>. نمودار زیر به وضوح نشان می دهد که روند صعودی (</w:t>
+      </w:r>
+      <w:r>
+        <w:rPr>
+          <w:rFonts w:cs="B Lotus"/>
+          <w:b/>
+          <w:bCs/>
+          <w:sz w:val="24"/>
+          <w:szCs w:val="24"/>
+          <w:lang w:bidi="fa-IR"/>
+        </w:rPr>
+        <w:t>Bullish</w:t>
+      </w:r>
+      <w:r>
+        <w:rPr>
+          <w:rFonts w:cs="B Lotus" w:hint="cs"/>
+          <w:b/>
+          <w:bCs/>
+          <w:sz w:val="24"/>
+          <w:szCs w:val="24"/>
+          <w:rtl/>
+          <w:lang w:bidi="fa-IR"/>
+        </w:rPr>
+        <w:t>) بالای میانگین متحرک 200 و روند نزولی (</w:t>
+      </w:r>
+      <w:r>
+        <w:rPr>
+          <w:rFonts w:cs="B Lotus"/>
+          <w:b/>
+          <w:bCs/>
+          <w:sz w:val="24"/>
+          <w:szCs w:val="24"/>
+          <w:lang w:bidi="fa-IR"/>
+        </w:rPr>
+        <w:t>Bearish</w:t>
+      </w:r>
+      <w:r>
+        <w:rPr>
+          <w:rFonts w:cs="B Lotus" w:hint="cs"/>
+          <w:b/>
+          <w:bCs/>
+          <w:sz w:val="24"/>
+          <w:szCs w:val="24"/>
+          <w:rtl/>
+          <w:lang w:bidi="fa-IR"/>
+        </w:rPr>
+        <w:t>) زیر این میانگین متحرک قرار دارد</w:t>
+      </w:r>
+      <w:r>
+        <w:rPr>
+          <w:rFonts w:cs="B Lotus" w:hint="cs"/>
+          <w:b/>
+          <w:bCs/>
+          <w:sz w:val="24"/>
+          <w:szCs w:val="24"/>
+          <w:rtl/>
+          <w:lang w:bidi="fa-IR"/>
+        </w:rPr>
+        <w:t>. بنابراین میانگین متحرک به ما درباره سطوح حمایت/مقاومت هم اطلاعاتی می دهد</w:t>
+      </w:r>
+    </w:p>
+    <w:p>
+      <w:pPr>
+        <w:pStyle w:val="ListParagraph"/>
+        <w:bidi/>
+        <w:rPr>
+          <w:rFonts w:cs="B Titr"/>
+          <w:lang w:bidi="fa-IR"/>
+        </w:rPr>
+      </w:pPr>
+      <w:r>
+        <w:rPr>
+          <w:noProof/>
+        </w:rPr>
+        <w:drawing>
+          <wp:inline distT="0" distB="0" distL="0" distR="0" wp14:anchorId="58DE14A3" wp14:editId="6EC0AE54">
+            <wp:extent cx="5532120" cy="2468880"/>
+            <wp:effectExtent l="171450" t="152400" r="201930" b="217170"/>
+            <wp:docPr id="2" name="Picture 2"/>
+            <wp:cNvGraphicFramePr>
+              <a:graphicFrameLocks xmlns:a="http://schemas.openxmlformats.org/drawingml/2006/main" noChangeAspect="1"/>
+            </wp:cNvGraphicFramePr>
+            <a:graphic xmlns:a="http://schemas.openxmlformats.org/drawingml/2006/main">
+              <a:graphicData uri="http://schemas.openxmlformats.org/drawingml/2006/picture">
+                <pic:pic xmlns:pic="http://schemas.openxmlformats.org/drawingml/2006/picture">
+                  <pic:nvPicPr>
+                    <pic:cNvPr id="1" name=""/>
+                    <pic:cNvPicPr/>
+                  </pic:nvPicPr>
+                  <pic:blipFill>
+                    <a:blip r:embed="rId8"/>
+                    <a:stretch>
+                      <a:fillRect/>
+                    </a:stretch>
+                  </pic:blipFill>
+                  <pic:spPr>
+                    <a:xfrm>
+                      <a:off x="0" y="0"/>
+                      <a:ext cx="5532120" cy="2468880"/>
+                    </a:xfrm>
+                    <a:prstGeom prst="rect">
+                      <a:avLst/>
+                    </a:prstGeom>
+                    <a:solidFill>
+                      <a:srgbClr val="FFFFFF">
+                        <a:shade val="85000"/>
+                      </a:srgbClr>
+                    </a:solidFill>
+                    <a:ln w="190500" cap="sq">
+                      <a:solidFill>
+                        <a:srgbClr val="FFFFFF"/>
+                      </a:solidFill>
+                      <a:miter lim="800000"/>
+                    </a:ln>
+                    <a:effectLst>
+                      <a:outerShdw blurRad="55000" dist="18000" dir="5400000" algn="tl" rotWithShape="0">
+                        <a:srgbClr val="000000">
+                          <a:alpha val="40000"/>
+                        </a:srgbClr>
+                      </a:outerShdw>
+                    </a:effectLst>
+                    <a:scene3d>
+                      <a:camera prst="orthographicFront"/>
+                      <a:lightRig rig="twoPt" dir="t">
+                        <a:rot lat="0" lon="0" rev="7200000"/>
+                      </a:lightRig>
+                    </a:scene3d>
+                    <a:sp3d>
+                      <a:bevelT w="25400" h="19050"/>
+                      <a:contourClr>
+                        <a:srgbClr val="FFFFFF"/>
+                      </a:contourClr>
+                    </a:sp3d>
+                  </pic:spPr>
+                </pic:pic>
+              </a:graphicData>
+            </a:graphic>
+          </wp:inline>
+        </w:drawing>
+      </w:r>
+    </w:p>
+    <w:p>
+      <w:pPr>
+        <w:pStyle w:val="ListParagraph"/>
+        <w:bidi/>
+        <w:rPr>
+          <w:rFonts w:cs="B Titr"/>
+          <w:sz w:val="24"/>
+          <w:szCs w:val="24"/>
+          <w:rtl/>
+          <w:lang w:bidi="fa-IR"/>
+        </w:rPr>
+      </w:pPr>
+    </w:p>
+    <w:p>
+      <w:pPr>
+        <w:pStyle w:val="ListParagraph"/>
+        <w:bidi/>
+        <w:rPr>
+          <w:rFonts w:cs="B Titr"/>
+          <w:sz w:val="24"/>
+          <w:szCs w:val="24"/>
+          <w:rtl/>
+          <w:lang w:bidi="fa-IR"/>
+        </w:rPr>
+      </w:pPr>
+    </w:p>
+    <w:p>
+      <w:pPr>
+        <w:pStyle w:val="ListParagraph"/>
+        <w:bidi/>
+        <w:rPr>
+          <w:rFonts w:cs="B Titr"/>
+          <w:sz w:val="24"/>
+          <w:szCs w:val="24"/>
+          <w:rtl/>
+          <w:lang w:bidi="fa-IR"/>
+        </w:rPr>
+      </w:pPr>
+    </w:p>
+    <w:p>
+      <w:pPr>
+        <w:pStyle w:val="ListParagraph"/>
+        <w:bidi/>
+        <w:rPr>
+          <w:rFonts w:cs="B Titr"/>
+          <w:sz w:val="24"/>
+          <w:szCs w:val="24"/>
+          <w:rtl/>
+          <w:lang w:bidi="fa-IR"/>
+        </w:rPr>
+      </w:pPr>
+    </w:p>
+    <w:p>
+      <w:pPr>
+        <w:pStyle w:val="ListParagraph"/>
+        <w:bidi/>
+        <w:rPr>
+          <w:rFonts w:cs="B Titr"/>
+          <w:sz w:val="24"/>
+          <w:szCs w:val="24"/>
+          <w:lang w:bidi="fa-IR"/>
+        </w:rPr>
+      </w:pPr>
+    </w:p>
+    <w:p>
+      <w:pPr>
+        <w:pStyle w:val="ListParagraph"/>
+        <w:numPr>
+          <w:ilvl w:val="0"/>
+          <w:numId w:val="1"/>
+        </w:numPr>
+        <w:bidi/>
+        <w:rPr>
+          <w:rFonts w:cs="B Titr"/>
+          <w:sz w:val="24"/>
+          <w:szCs w:val="24"/>
+          <w:lang w:bidi="fa-IR"/>
+        </w:rPr>
+      </w:pPr>
+      <w:r>
+        <w:rPr>
+          <w:rFonts w:cs="B Lotus" w:hint="cs"/>
+          <w:b/>
+          <w:bCs/>
+          <w:sz w:val="24"/>
+          <w:szCs w:val="24"/>
+          <w:rtl/>
+          <w:lang w:bidi="fa-IR"/>
+        </w:rPr>
+        <w:lastRenderedPageBreak/>
+        <w:t>بازه های زمانی مناسب</w:t>
+      </w:r>
+      <w:r>
+        <w:rPr>
+          <w:rFonts w:cs="B Lotus" w:hint="cs"/>
+          <w:b/>
+          <w:bCs/>
+          <w:sz w:val="24"/>
+          <w:szCs w:val="24"/>
+          <w:rtl/>
+          <w:lang w:bidi="fa-IR"/>
+        </w:rPr>
+        <w:t xml:space="preserve"> میانگین متحرک با توجه به بازه زمانی معامله به صورت زیر است:</w:t>
+      </w:r>
+    </w:p>
+    <w:p>
+      <w:pPr>
+        <w:pStyle w:val="ListParagraph"/>
+        <w:bidi/>
+        <w:ind w:left="0"/>
+        <w:jc w:val="center"/>
+        <w:rPr>
+          <w:rFonts w:cs="B Titr"/>
+          <w:sz w:val="24"/>
+          <w:szCs w:val="24"/>
+          <w:lang w:bidi="fa-IR"/>
+        </w:rPr>
+      </w:pPr>
+      <w:r>
+        <w:rPr>
+          <w:noProof/>
+        </w:rPr>
+        <w:drawing>
+          <wp:inline distT="0" distB="0" distL="0" distR="0" wp14:anchorId="5BED096B" wp14:editId="28585B9F">
+            <wp:extent cx="6153912" cy="1545336"/>
+            <wp:effectExtent l="0" t="0" r="0" b="0"/>
+            <wp:docPr id="3" name="Picture 3"/>
+            <wp:cNvGraphicFramePr>
+              <a:graphicFrameLocks xmlns:a="http://schemas.openxmlformats.org/drawingml/2006/main" noChangeAspect="1"/>
+            </wp:cNvGraphicFramePr>
+            <a:graphic xmlns:a="http://schemas.openxmlformats.org/drawingml/2006/main">
+              <a:graphicData uri="http://schemas.openxmlformats.org/drawingml/2006/picture">
+                <pic:pic xmlns:pic="http://schemas.openxmlformats.org/drawingml/2006/picture">
+                  <pic:nvPicPr>
+                    <pic:cNvPr id="1" name=""/>
+                    <pic:cNvPicPr/>
+                  </pic:nvPicPr>
+                  <pic:blipFill>
+                    <a:blip r:embed="rId9"/>
+                    <a:stretch>
+                      <a:fillRect/>
+                    </a:stretch>
+                  </pic:blipFill>
+                  <pic:spPr>
+                    <a:xfrm>
+                      <a:off x="0" y="0"/>
+                      <a:ext cx="6153912" cy="1545336"/>
+                    </a:xfrm>
+                    <a:prstGeom prst="rect">
+                      <a:avLst/>
+                    </a:prstGeom>
+                  </pic:spPr>
+                </pic:pic>
+              </a:graphicData>
+            </a:graphic>
+          </wp:inline>
+        </w:drawing>
+      </w:r>
+    </w:p>
+    <w:p>
+      <w:pPr>
+        <w:pStyle w:val="ListParagraph"/>
+        <w:numPr>
+          <w:ilvl w:val="0"/>
+          <w:numId w:val="1"/>
+        </w:numPr>
+        <w:bidi/>
+        <w:rPr>
+          <w:rFonts w:cs="B Titr"/>
+          <w:sz w:val="24"/>
+          <w:szCs w:val="24"/>
+          <w:lang w:bidi="fa-IR"/>
+        </w:rPr>
+      </w:pPr>
+      <w:r>
+        <w:rPr>
+          <w:rFonts w:cs="B Lotus" w:hint="cs"/>
+          <w:b/>
+          <w:bCs/>
+          <w:sz w:val="24"/>
+          <w:szCs w:val="24"/>
+          <w:rtl/>
+          <w:lang w:bidi="fa-IR"/>
+        </w:rPr>
+        <w:t>ما می توانیم از تقاطع میانگین های متحرک جهت دریافت سیگنال های ورود و خروج استفاده کنیم</w:t>
+      </w:r>
+      <w:r>
+        <w:rPr>
+          <w:rFonts w:cs="B Lotus"/>
+          <w:b/>
+          <w:bCs/>
+          <w:sz w:val="24"/>
+          <w:szCs w:val="24"/>
+          <w:lang w:bidi="fa-IR"/>
+        </w:rPr>
+        <w:t>.</w:t>
+      </w:r>
+      <w:r>
+        <w:rPr>
+          <w:rFonts w:cs="B Lotus" w:hint="cs"/>
+          <w:b/>
+          <w:bCs/>
+          <w:sz w:val="24"/>
+          <w:szCs w:val="24"/>
+          <w:rtl/>
+          <w:lang w:bidi="fa-IR"/>
+        </w:rPr>
+        <w:t xml:space="preserve"> وقتی که میانگین متحرک سریعتر (بازه کوتاهتر مثلا بازه 3 دوره ای) از بالای میانگین متحرک کندتر (بازه زمانی بلندتر مثلا بازه 7 دوره ای) عبور کند، سیگنال خرید تولید می کند و بالعکس.</w:t>
+      </w:r>
+    </w:p>
+    <w:p>
+      <w:pPr>
+        <w:pStyle w:val="ListParagraph"/>
+        <w:numPr>
+          <w:ilvl w:val="0"/>
+          <w:numId w:val="1"/>
+        </w:numPr>
+        <w:bidi/>
+        <w:rPr>
+          <w:rFonts w:cs="B Titr"/>
+          <w:sz w:val="24"/>
+          <w:szCs w:val="24"/>
+          <w:lang w:bidi="fa-IR"/>
+        </w:rPr>
+      </w:pPr>
+      <w:r>
+        <w:rPr>
+          <w:rFonts w:cs="B Lotus" w:hint="cs"/>
+          <w:b/>
+          <w:bCs/>
+          <w:sz w:val="24"/>
+          <w:szCs w:val="24"/>
+          <w:rtl/>
+          <w:lang w:bidi="fa-IR"/>
+        </w:rPr>
+        <w:t>بازه 3 دوره ای و 7 دوره ای را برای دریافت سیگنال ورود زودهنگام به کار بگیرید و از بازه 7 و 21 دوره ای برای تایید ادامه روند استفاده کنید.</w:t>
+      </w:r>
+    </w:p>
+    <w:p>
+      <w:pPr>
+        <w:pStyle w:val="ListParagraph"/>
+        <w:numPr>
+          <w:ilvl w:val="0"/>
+          <w:numId w:val="1"/>
+        </w:numPr>
+        <w:bidi/>
+        <w:rPr>
+          <w:rFonts w:cs="B Titr"/>
+          <w:sz w:val="24"/>
+          <w:szCs w:val="24"/>
+          <w:lang w:bidi="fa-IR"/>
+        </w:rPr>
+      </w:pPr>
+      <w:r>
+        <w:rPr>
+          <w:rFonts w:cs="B Lotus" w:hint="cs"/>
+          <w:b/>
+          <w:bCs/>
+          <w:color w:val="FF0000"/>
+          <w:sz w:val="24"/>
+          <w:szCs w:val="24"/>
+          <w:rtl/>
+          <w:lang w:bidi="fa-IR"/>
+        </w:rPr>
+        <w:t>نکته بسیار مهم</w:t>
+      </w:r>
+      <w:r>
+        <w:rPr>
+          <w:rFonts w:cs="B Lotus" w:hint="cs"/>
+          <w:b/>
+          <w:bCs/>
+          <w:sz w:val="24"/>
+          <w:szCs w:val="24"/>
+          <w:rtl/>
+          <w:lang w:bidi="fa-IR"/>
+        </w:rPr>
+        <w:t>: از اندیکاتور میانگین متحرک در بازار آشفته و پرنوسان استفاده نکنید</w:t>
+      </w:r>
+      <w:r>
+        <w:rPr>
+          <w:rFonts w:cs="B Lotus" w:hint="cs"/>
+          <w:b/>
+          <w:bCs/>
+          <w:sz w:val="24"/>
+          <w:szCs w:val="24"/>
+          <w:rtl/>
+          <w:lang w:bidi="fa-IR"/>
+        </w:rPr>
+        <w:t>. این اندیکاتور را زمانی استفاده کنید که بازار در یک روند باشد</w:t>
+      </w:r>
+      <w:r>
+        <w:rPr>
+          <w:rFonts w:cs="B Lotus" w:hint="cs"/>
+          <w:b/>
+          <w:bCs/>
+          <w:sz w:val="24"/>
+          <w:szCs w:val="24"/>
+          <w:rtl/>
+          <w:lang w:bidi="fa-IR"/>
+        </w:rPr>
+        <w:t>، چه روند صعودی و چه روند نزولی.</w:t>
+      </w:r>
+      <w:r>
+        <w:rPr>
+          <w:rFonts w:cs="B Lotus" w:hint="cs"/>
+          <w:b/>
+          <w:bCs/>
+          <w:sz w:val="24"/>
+          <w:szCs w:val="24"/>
+          <w:rtl/>
+          <w:lang w:bidi="fa-IR"/>
+        </w:rPr>
+        <w:t xml:space="preserve"> بهتر است </w:t>
+      </w:r>
+      <w:r>
+        <w:rPr>
+          <w:rFonts w:cs="B Lotus" w:hint="cs"/>
+          <w:b/>
+          <w:bCs/>
+          <w:sz w:val="24"/>
+          <w:szCs w:val="24"/>
+          <w:rtl/>
+          <w:lang w:bidi="fa-IR"/>
+        </w:rPr>
+        <w:t>همیشه</w:t>
+      </w:r>
+      <w:r>
+        <w:rPr>
+          <w:rFonts w:cs="B Lotus" w:hint="cs"/>
+          <w:b/>
+          <w:bCs/>
+          <w:sz w:val="24"/>
+          <w:szCs w:val="24"/>
+          <w:rtl/>
+          <w:lang w:bidi="fa-IR"/>
+        </w:rPr>
+        <w:t xml:space="preserve"> بازه های زمانی بزرگتر را برای به دست آوردن تصویر بزرگتر از روند حرکت بررسی کنید. بعنوان مثال بازه های زمانی روزانه ، هفتگی و ماهانه</w:t>
+      </w:r>
+      <w:r>
+        <w:rPr>
+          <w:rFonts w:cs="B Lotus" w:hint="cs"/>
+          <w:b/>
+          <w:bCs/>
+          <w:sz w:val="24"/>
+          <w:szCs w:val="24"/>
+          <w:rtl/>
+          <w:lang w:bidi="fa-IR"/>
+        </w:rPr>
+        <w:t>. وقتی میانگین متحرک در بازه زمانی بزرگتر</w:t>
+      </w:r>
+      <w:r>
+        <w:rPr>
+          <w:rFonts w:cs="B Lotus" w:hint="cs"/>
+          <w:b/>
+          <w:bCs/>
+          <w:sz w:val="24"/>
+          <w:szCs w:val="24"/>
+          <w:rtl/>
+          <w:lang w:bidi="fa-IR"/>
+        </w:rPr>
+        <w:t xml:space="preserve"> به ما سیگنال های خرید را نشان دهد، این موضوع نشان دهنده یک </w:t>
+      </w:r>
+      <w:r>
+        <w:rPr>
+          <w:rFonts w:cs="B Lotus" w:hint="cs"/>
+          <w:b/>
+          <w:bCs/>
+          <w:sz w:val="24"/>
+          <w:szCs w:val="24"/>
+          <w:rtl/>
+          <w:lang w:bidi="fa-IR"/>
+        </w:rPr>
+        <w:t>روند</w:t>
+      </w:r>
+      <w:r>
+        <w:rPr>
+          <w:rFonts w:cs="B Lotus" w:hint="cs"/>
+          <w:b/>
+          <w:bCs/>
+          <w:sz w:val="24"/>
+          <w:szCs w:val="24"/>
+          <w:rtl/>
+          <w:lang w:bidi="fa-IR"/>
+        </w:rPr>
+        <w:t xml:space="preserve"> طولانی مدت صعودی (</w:t>
+      </w:r>
+      <w:r>
+        <w:rPr>
+          <w:rFonts w:cs="B Lotus"/>
+          <w:b/>
+          <w:bCs/>
+          <w:sz w:val="24"/>
+          <w:szCs w:val="24"/>
+          <w:lang w:bidi="fa-IR"/>
+        </w:rPr>
+        <w:t>Long term bullish</w:t>
+      </w:r>
+      <w:r>
+        <w:rPr>
+          <w:rFonts w:cs="B Lotus" w:hint="cs"/>
+          <w:b/>
+          <w:bCs/>
+          <w:sz w:val="24"/>
+          <w:szCs w:val="24"/>
+          <w:rtl/>
+          <w:lang w:bidi="fa-IR"/>
+        </w:rPr>
+        <w:t xml:space="preserve">) </w:t>
+      </w:r>
+      <w:r>
+        <w:rPr>
+          <w:rFonts w:cs="B Lotus" w:hint="cs"/>
+          <w:b/>
+          <w:bCs/>
+          <w:sz w:val="24"/>
+          <w:szCs w:val="24"/>
+          <w:rtl/>
+          <w:lang w:bidi="fa-IR"/>
+        </w:rPr>
+        <w:t>خواهد بود</w:t>
+      </w:r>
+      <w:r>
+        <w:rPr>
+          <w:rFonts w:cs="B Lotus" w:hint="cs"/>
+          <w:b/>
+          <w:bCs/>
+          <w:sz w:val="24"/>
+          <w:szCs w:val="24"/>
+          <w:rtl/>
+          <w:lang w:bidi="fa-IR"/>
+        </w:rPr>
+        <w:t xml:space="preserve">، </w:t>
+      </w:r>
+      <w:r>
+        <w:rPr>
+          <w:rFonts w:cs="B Lotus" w:hint="cs"/>
+          <w:b/>
+          <w:bCs/>
+          <w:sz w:val="24"/>
+          <w:szCs w:val="24"/>
+          <w:rtl/>
+          <w:lang w:bidi="fa-IR"/>
+        </w:rPr>
+        <w:t>بعد از آن می توان از به کمک دو میانگین متحرک</w:t>
+      </w:r>
+      <w:r>
+        <w:rPr>
+          <w:rFonts w:cs="B Lotus" w:hint="cs"/>
+          <w:b/>
+          <w:bCs/>
+          <w:sz w:val="24"/>
+          <w:szCs w:val="24"/>
+          <w:rtl/>
+          <w:lang w:bidi="fa-IR"/>
+        </w:rPr>
+        <w:t>، بعنوان مثال 7 و 3 دوره ای</w:t>
+      </w:r>
+      <w:r>
+        <w:rPr>
+          <w:rFonts w:cs="B Lotus" w:hint="cs"/>
+          <w:b/>
+          <w:bCs/>
+          <w:sz w:val="24"/>
+          <w:szCs w:val="24"/>
+          <w:rtl/>
+          <w:lang w:bidi="fa-IR"/>
+        </w:rPr>
+        <w:t xml:space="preserve"> جهت شناسایی نقاط ورود و خروج معامله استفاده کرد.</w:t>
+      </w:r>
+    </w:p>
+    <w:p>
+      <w:pPr>
+        <w:pStyle w:val="ListParagraph"/>
+        <w:numPr>
+          <w:ilvl w:val="0"/>
+          <w:numId w:val="1"/>
+        </w:numPr>
+        <w:bidi/>
+        <w:rPr>
+          <w:rFonts w:cs="B Titr"/>
+          <w:sz w:val="24"/>
+          <w:szCs w:val="24"/>
+          <w:lang w:bidi="fa-IR"/>
+        </w:rPr>
+      </w:pPr>
+    </w:p>
+    <w:p>
+      <w:pPr>
+        <w:bidi/>
+        <w:jc w:val="center"/>
+        <w:rPr>
+          <w:rFonts w:cs="B Lotus"/>
+          <w:b/>
+          <w:bCs/>
+          <w:sz w:val="24"/>
+          <w:szCs w:val="24"/>
+          <w:lang w:bidi="fa-IR"/>
+        </w:rPr>
+      </w:pPr>
     </w:p>
     <w:sectPr>
       <w:pgSz w:w="12240" w:h="15840"/>

</xml_diff>

<commit_message>
adding MACD Notes ...
</commit_message>
<xml_diff>
--- a/نکات مهم این درس.docx
+++ b/نکات مهم این درس.docx
@@ -5363,7 +5363,7 @@
                     <pic:cNvPicPr/>
                   </pic:nvPicPr>
                   <pic:blipFill>
-                    <a:blip r:embed="rId5"/>
+                    <a:blip r:embed="rId7"/>
                     <a:stretch>
                       <a:fillRect/>
                     </a:stretch>
@@ -5709,7 +5709,7 @@
                     <pic:cNvPicPr/>
                   </pic:nvPicPr>
                   <pic:blipFill>
-                    <a:blip r:embed="rId6"/>
+                    <a:blip r:embed="rId8"/>
                     <a:stretch>
                       <a:fillRect/>
                     </a:stretch>
@@ -5962,7 +5962,7 @@
                     <pic:cNvPicPr/>
                   </pic:nvPicPr>
                   <pic:blipFill>
-                    <a:blip r:embed="rId7"/>
+                    <a:blip r:embed="rId9"/>
                     <a:stretch>
                       <a:fillRect/>
                     </a:stretch>
@@ -6292,15 +6292,7 @@
           <w:rtl/>
           <w:lang w:bidi="fa-IR"/>
         </w:rPr>
-        <w:t xml:space="preserve">: </w:t>
-      </w:r>
-      <w:r>
-        <w:rPr>
-          <w:rFonts w:cs="B Titr" w:hint="cs"/>
-          <w:rtl/>
-          <w:lang w:bidi="fa-IR"/>
-        </w:rPr>
-        <w:t>اندیکاتورهای پس گرا</w:t>
+        <w:t>: اندیکاتورهای پس گرا</w:t>
       </w:r>
     </w:p>
     <w:p>
@@ -6469,31 +6461,7 @@
           <w:rtl/>
           <w:lang w:bidi="fa-IR"/>
         </w:rPr>
-        <w:t xml:space="preserve">میانگین متحرک نباید به تنهایی </w:t>
-      </w:r>
-      <w:r>
-        <w:rPr>
-          <w:rFonts w:cs="B Lotus" w:hint="cs"/>
-          <w:b/>
-          <w:bCs/>
-          <w:sz w:val="24"/>
-          <w:szCs w:val="24"/>
-          <w:rtl/>
-          <w:lang w:bidi="fa-IR"/>
-        </w:rPr>
-        <w:t>بلکه در کنار سایر ابزارهای تحلیلی</w:t>
-      </w:r>
-      <w:r>
-        <w:rPr>
-          <w:rFonts w:cs="B Lotus" w:hint="cs"/>
-          <w:b/>
-          <w:bCs/>
-          <w:sz w:val="24"/>
-          <w:szCs w:val="24"/>
-          <w:rtl/>
-          <w:lang w:bidi="fa-IR"/>
-        </w:rPr>
-        <w:t xml:space="preserve"> به کار گرفته شود </w:t>
+        <w:t xml:space="preserve">میانگین متحرک نباید به تنهایی بلکه در کنار سایر ابزارهای تحلیلی به کار گرفته شود </w:t>
       </w:r>
     </w:p>
     <w:p>
@@ -6860,7 +6828,7 @@
                     <pic:cNvPicPr/>
                   </pic:nvPicPr>
                   <pic:blipFill>
-                    <a:blip r:embed="rId8"/>
+                    <a:blip r:embed="rId10"/>
                     <a:stretch>
                       <a:fillRect/>
                     </a:stretch>
@@ -7049,7 +7017,7 @@
                     <pic:cNvPicPr/>
                   </pic:nvPicPr>
                   <pic:blipFill>
-                    <a:blip r:embed="rId9"/>
+                    <a:blip r:embed="rId11"/>
                     <a:stretch>
                       <a:fillRect/>
                     </a:stretch>
@@ -7383,12 +7351,54 @@
     </w:p>
     <w:p>
       <w:pPr>
+        <w:bidi/>
+        <w:ind w:left="360"/>
+        <w:rPr>
+          <w:rFonts w:cs="B Titr"/>
+          <w:sz w:val="24"/>
+          <w:szCs w:val="24"/>
+          <w:rtl/>
+          <w:lang w:bidi="fa-IR"/>
+        </w:rPr>
+      </w:pPr>
+    </w:p>
+    <w:p>
+      <w:pPr>
+        <w:pStyle w:val="IntenseQuote"/>
+        <w:bidi/>
+        <w:rPr>
+          <w:rFonts w:cs="B Titr"/>
+          <w:rtl/>
+          <w:lang w:bidi="fa-IR"/>
+        </w:rPr>
+      </w:pPr>
+      <w:r>
+        <w:rPr>
+          <w:rFonts w:cs="B Titr" w:hint="cs"/>
+          <w:rtl/>
+          <w:lang w:bidi="fa-IR"/>
+        </w:rPr>
+        <w:t xml:space="preserve">اندیکاتور </w:t>
+      </w:r>
+      <w:r>
+        <w:rPr>
+          <w:rFonts w:cs="B Titr"/>
+          <w:b/>
+          <w:bCs/>
+          <w:lang w:bidi="fa-IR"/>
+        </w:rPr>
+        <w:t>MACD</w:t>
+      </w:r>
+    </w:p>
+    <w:p>
+      <w:pPr>
         <w:pStyle w:val="ListParagraph"/>
         <w:numPr>
           <w:ilvl w:val="0"/>
           <w:numId w:val="1"/>
         </w:numPr>
         <w:bidi/>
+        <w:ind w:left="360"/>
         <w:rPr>
           <w:rFonts w:cs="B Titr"/>
           <w:sz w:val="24"/>
@@ -7396,20 +7406,1494 @@
           <w:lang w:bidi="fa-IR"/>
         </w:rPr>
       </w:pPr>
-    </w:p>
-    <w:p>
-      <w:pPr>
-        <w:bidi/>
-        <w:jc w:val="center"/>
-        <w:rPr>
-          <w:rFonts w:cs="B Lotus"/>
-          <w:b/>
-          <w:bCs/>
-          <w:sz w:val="24"/>
-          <w:szCs w:val="24"/>
-          <w:lang w:bidi="fa-IR"/>
-        </w:rPr>
-      </w:pPr>
+      <w:r>
+        <w:rPr>
+          <w:rFonts w:cs="B Lotus" w:hint="cs"/>
+          <w:b/>
+          <w:bCs/>
+          <w:sz w:val="24"/>
+          <w:szCs w:val="24"/>
+          <w:rtl/>
+          <w:lang w:bidi="fa-IR"/>
+        </w:rPr>
+        <w:t xml:space="preserve">اندیکاتور </w:t>
+      </w:r>
+      <w:r>
+        <w:rPr>
+          <w:rFonts w:cs="B Lotus"/>
+          <w:b/>
+          <w:bCs/>
+          <w:sz w:val="24"/>
+          <w:szCs w:val="24"/>
+          <w:lang w:bidi="fa-IR"/>
+        </w:rPr>
+        <w:t>MACD</w:t>
+      </w:r>
+      <w:r>
+        <w:rPr>
+          <w:rFonts w:cs="B Lotus" w:hint="cs"/>
+          <w:b/>
+          <w:bCs/>
+          <w:sz w:val="24"/>
+          <w:szCs w:val="24"/>
+          <w:rtl/>
+          <w:lang w:bidi="fa-IR"/>
+        </w:rPr>
+        <w:t xml:space="preserve"> مخفف کلمات </w:t>
+      </w:r>
+      <w:r>
+        <w:rPr>
+          <w:rFonts w:cs="B Lotus"/>
+          <w:b/>
+          <w:bCs/>
+          <w:sz w:val="24"/>
+          <w:szCs w:val="24"/>
+          <w:lang w:bidi="fa-IR"/>
+        </w:rPr>
+        <w:t>Moving Average Convergence/Divergence</w:t>
+      </w:r>
+      <w:r>
+        <w:rPr>
+          <w:rFonts w:cs="B Lotus" w:hint="cs"/>
+          <w:b/>
+          <w:bCs/>
+          <w:sz w:val="24"/>
+          <w:szCs w:val="24"/>
+          <w:rtl/>
+          <w:lang w:bidi="fa-IR"/>
+        </w:rPr>
+        <w:t xml:space="preserve"> می باشد</w:t>
+      </w:r>
+      <w:r>
+        <w:rPr>
+          <w:rFonts w:cs="B Lotus" w:hint="cs"/>
+          <w:b/>
+          <w:bCs/>
+          <w:sz w:val="24"/>
+          <w:szCs w:val="24"/>
+          <w:rtl/>
+          <w:lang w:bidi="fa-IR"/>
+        </w:rPr>
+        <w:t>.</w:t>
+      </w:r>
+      <w:r>
+        <w:rPr>
+          <w:rFonts w:cs="B Lotus"/>
+          <w:b/>
+          <w:bCs/>
+          <w:sz w:val="24"/>
+          <w:szCs w:val="24"/>
+          <w:lang w:bidi="fa-IR"/>
+        </w:rPr>
+        <w:t xml:space="preserve"> </w:t>
+      </w:r>
+      <w:r>
+        <w:rPr>
+          <w:rFonts w:cs="B Lotus" w:hint="cs"/>
+          <w:b/>
+          <w:bCs/>
+          <w:sz w:val="24"/>
+          <w:szCs w:val="24"/>
+          <w:rtl/>
+          <w:lang w:bidi="fa-IR"/>
+        </w:rPr>
+        <w:t xml:space="preserve">نقطه قوت </w:t>
+      </w:r>
+      <w:r>
+        <w:rPr>
+          <w:rFonts w:cs="B Lotus" w:hint="cs"/>
+          <w:b/>
+          <w:bCs/>
+          <w:sz w:val="24"/>
+          <w:szCs w:val="24"/>
+          <w:rtl/>
+          <w:lang w:bidi="fa-IR"/>
+        </w:rPr>
+        <w:t xml:space="preserve"> این اندیکاتور </w:t>
+      </w:r>
+      <w:r>
+        <w:rPr>
+          <w:rFonts w:cs="B Lotus" w:hint="cs"/>
+          <w:b/>
+          <w:bCs/>
+          <w:sz w:val="24"/>
+          <w:szCs w:val="24"/>
+          <w:rtl/>
+          <w:lang w:bidi="fa-IR"/>
+        </w:rPr>
+        <w:t xml:space="preserve">این است که </w:t>
+      </w:r>
+      <w:r>
+        <w:rPr>
+          <w:rFonts w:cs="B Lotus" w:hint="cs"/>
+          <w:b/>
+          <w:bCs/>
+          <w:sz w:val="24"/>
+          <w:szCs w:val="24"/>
+          <w:rtl/>
+          <w:lang w:bidi="fa-IR"/>
+        </w:rPr>
+        <w:t>روند</w:t>
+      </w:r>
+      <w:r>
+        <w:rPr>
+          <w:rFonts w:cs="B Lotus" w:hint="cs"/>
+          <w:b/>
+          <w:bCs/>
+          <w:sz w:val="24"/>
+          <w:szCs w:val="24"/>
+          <w:rtl/>
+          <w:lang w:bidi="fa-IR"/>
+        </w:rPr>
+        <w:t xml:space="preserve"> را دنبال می کند(</w:t>
+      </w:r>
+      <w:r>
+        <w:rPr>
+          <w:rFonts w:cs="B Lotus"/>
+          <w:b/>
+          <w:bCs/>
+          <w:sz w:val="24"/>
+          <w:szCs w:val="24"/>
+          <w:lang w:bidi="fa-IR"/>
+        </w:rPr>
+        <w:t>Trend Following</w:t>
+      </w:r>
+      <w:r>
+        <w:rPr>
+          <w:rFonts w:cs="B Lotus" w:hint="cs"/>
+          <w:b/>
+          <w:bCs/>
+          <w:sz w:val="24"/>
+          <w:szCs w:val="24"/>
+          <w:rtl/>
+          <w:lang w:bidi="fa-IR"/>
+        </w:rPr>
+        <w:t>).</w:t>
+      </w:r>
+      <w:r>
+        <w:rPr>
+          <w:rFonts w:cs="B Lotus" w:hint="cs"/>
+          <w:b/>
+          <w:bCs/>
+          <w:sz w:val="24"/>
+          <w:szCs w:val="24"/>
+          <w:rtl/>
+          <w:lang w:bidi="fa-IR"/>
+        </w:rPr>
+        <w:t xml:space="preserve">این اندیکاتور شامل سه جزء می باشد. خط </w:t>
+      </w:r>
+      <w:r>
+        <w:rPr>
+          <w:rFonts w:cs="B Lotus"/>
+          <w:b/>
+          <w:bCs/>
+          <w:sz w:val="24"/>
+          <w:szCs w:val="24"/>
+          <w:lang w:bidi="fa-IR"/>
+        </w:rPr>
+        <w:t>MACD</w:t>
+      </w:r>
+      <w:r>
+        <w:rPr>
+          <w:rFonts w:cs="B Lotus" w:hint="cs"/>
+          <w:b/>
+          <w:bCs/>
+          <w:sz w:val="24"/>
+          <w:szCs w:val="24"/>
+          <w:rtl/>
+          <w:lang w:bidi="fa-IR"/>
+        </w:rPr>
+        <w:t xml:space="preserve">، خط سیگنال و </w:t>
+      </w:r>
+      <w:r>
+        <w:rPr>
+          <w:rFonts w:cs="B Lotus" w:hint="cs"/>
+          <w:b/>
+          <w:bCs/>
+          <w:sz w:val="24"/>
+          <w:szCs w:val="24"/>
+          <w:rtl/>
+          <w:lang w:bidi="fa-IR"/>
+        </w:rPr>
+        <w:t>هیستوگرام</w:t>
+      </w:r>
+      <w:r>
+        <w:rPr>
+          <w:rFonts w:cs="B Lotus" w:hint="cs"/>
+          <w:b/>
+          <w:bCs/>
+          <w:sz w:val="24"/>
+          <w:szCs w:val="24"/>
+          <w:rtl/>
+          <w:lang w:bidi="fa-IR"/>
+        </w:rPr>
+        <w:t>.</w:t>
+      </w:r>
+    </w:p>
+    <w:p>
+      <w:pPr>
+        <w:pStyle w:val="ListParagraph"/>
+        <w:numPr>
+          <w:ilvl w:val="0"/>
+          <w:numId w:val="1"/>
+        </w:numPr>
+        <w:bidi/>
+        <w:ind w:left="360"/>
+        <w:rPr>
+          <w:rFonts w:cs="B Lotus"/>
+          <w:b/>
+          <w:bCs/>
+          <w:sz w:val="24"/>
+          <w:szCs w:val="24"/>
+          <w:lang w:bidi="fa-IR"/>
+        </w:rPr>
+      </w:pPr>
+      <w:r>
+        <w:rPr>
+          <w:rFonts w:cs="B Lotus" w:hint="cs"/>
+          <w:b/>
+          <w:bCs/>
+          <w:sz w:val="24"/>
+          <w:szCs w:val="24"/>
+          <w:rtl/>
+          <w:lang w:bidi="fa-IR"/>
+        </w:rPr>
+        <w:t xml:space="preserve">خط </w:t>
+      </w:r>
+      <w:r>
+        <w:rPr>
+          <w:rFonts w:cs="B Lotus"/>
+          <w:b/>
+          <w:bCs/>
+          <w:sz w:val="24"/>
+          <w:szCs w:val="24"/>
+          <w:lang w:bidi="fa-IR"/>
+        </w:rPr>
+        <w:t>MACD</w:t>
+      </w:r>
+      <w:r>
+        <w:rPr>
+          <w:rFonts w:cs="B Lotus" w:hint="cs"/>
+          <w:b/>
+          <w:bCs/>
+          <w:sz w:val="24"/>
+          <w:szCs w:val="24"/>
+          <w:rtl/>
+          <w:lang w:bidi="fa-IR"/>
+        </w:rPr>
+        <w:t xml:space="preserve"> </w:t>
+      </w:r>
+      <w:r>
+        <w:rPr>
+          <w:rFonts w:cs="B Lotus" w:hint="cs"/>
+          <w:b/>
+          <w:bCs/>
+          <w:sz w:val="24"/>
+          <w:szCs w:val="24"/>
+          <w:rtl/>
+          <w:lang w:bidi="fa-IR"/>
+        </w:rPr>
+        <w:t xml:space="preserve"> </w:t>
+      </w:r>
+      <w:r>
+        <w:rPr>
+          <w:rFonts w:cs="B Lotus" w:hint="cs"/>
+          <w:b/>
+          <w:bCs/>
+          <w:sz w:val="24"/>
+          <w:szCs w:val="24"/>
+          <w:rtl/>
+          <w:lang w:bidi="fa-IR"/>
+        </w:rPr>
+        <w:t xml:space="preserve">با تفریق </w:t>
+      </w:r>
+      <w:r>
+        <w:rPr>
+          <w:rFonts w:cs="B Lotus" w:hint="cs"/>
+          <w:b/>
+          <w:bCs/>
+          <w:sz w:val="24"/>
+          <w:szCs w:val="24"/>
+          <w:rtl/>
+          <w:lang w:bidi="fa-IR"/>
+        </w:rPr>
+        <w:t xml:space="preserve">میانگین متحرک </w:t>
+      </w:r>
+      <w:r>
+        <w:rPr>
+          <w:rFonts w:cs="B Lotus" w:hint="cs"/>
+          <w:b/>
+          <w:bCs/>
+          <w:sz w:val="24"/>
+          <w:szCs w:val="24"/>
+          <w:rtl/>
+          <w:lang w:bidi="fa-IR"/>
+        </w:rPr>
+        <w:t>نمایی (</w:t>
+      </w:r>
+      <w:r>
+        <w:rPr>
+          <w:rFonts w:cs="B Lotus"/>
+          <w:b/>
+          <w:bCs/>
+          <w:sz w:val="24"/>
+          <w:szCs w:val="24"/>
+          <w:lang w:bidi="fa-IR"/>
+        </w:rPr>
+        <w:t>EMA</w:t>
+      </w:r>
+      <w:r>
+        <w:rPr>
+          <w:rFonts w:cs="B Lotus" w:hint="cs"/>
+          <w:b/>
+          <w:bCs/>
+          <w:sz w:val="24"/>
+          <w:szCs w:val="24"/>
+          <w:rtl/>
+          <w:lang w:bidi="fa-IR"/>
+        </w:rPr>
+        <w:t xml:space="preserve">) </w:t>
+      </w:r>
+      <w:r>
+        <w:rPr>
+          <w:rFonts w:cs="B Lotus" w:hint="cs"/>
+          <w:b/>
+          <w:bCs/>
+          <w:sz w:val="24"/>
+          <w:szCs w:val="24"/>
+          <w:rtl/>
+          <w:lang w:bidi="fa-IR"/>
+        </w:rPr>
+        <w:t>طولانی تر از میانگین متحرک کوتاه تر</w:t>
+      </w:r>
+      <w:r>
+        <w:rPr>
+          <w:rFonts w:cs="B Lotus" w:hint="cs"/>
+          <w:b/>
+          <w:bCs/>
+          <w:sz w:val="24"/>
+          <w:szCs w:val="24"/>
+          <w:rtl/>
+          <w:lang w:bidi="fa-IR"/>
+        </w:rPr>
+        <w:t xml:space="preserve"> به دست می آید</w:t>
+      </w:r>
+      <w:r>
+        <w:rPr>
+          <w:rFonts w:cs="B Lotus"/>
+          <w:b/>
+          <w:bCs/>
+          <w:sz w:val="24"/>
+          <w:szCs w:val="24"/>
+          <w:lang w:bidi="fa-IR"/>
+        </w:rPr>
+        <w:t>.</w:t>
+      </w:r>
+      <w:r>
+        <w:rPr>
+          <w:rFonts w:cs="B Lotus" w:hint="cs"/>
+          <w:b/>
+          <w:bCs/>
+          <w:sz w:val="24"/>
+          <w:szCs w:val="24"/>
+          <w:rtl/>
+          <w:lang w:bidi="fa-IR"/>
+        </w:rPr>
+        <w:t xml:space="preserve"> </w:t>
+      </w:r>
+      <w:r>
+        <w:rPr>
+          <w:rFonts w:cs="B Lotus" w:hint="cs"/>
+          <w:b/>
+          <w:bCs/>
+          <w:sz w:val="24"/>
+          <w:szCs w:val="24"/>
+          <w:rtl/>
+          <w:lang w:bidi="fa-IR"/>
+        </w:rPr>
+        <w:t>تنظیمات پیش فرض این اندیکاتور در نرم افزارها دوره های 12 و 26 است.</w:t>
+      </w:r>
+    </w:p>
+    <w:p>
+      <w:pPr>
+        <w:pStyle w:val="ListParagraph"/>
+        <w:numPr>
+          <w:ilvl w:val="0"/>
+          <w:numId w:val="1"/>
+        </w:numPr>
+        <w:bidi/>
+        <w:ind w:left="360"/>
+        <w:rPr>
+          <w:rFonts w:cs="B Lotus"/>
+          <w:b/>
+          <w:bCs/>
+          <w:sz w:val="24"/>
+          <w:szCs w:val="24"/>
+          <w:lang w:bidi="fa-IR"/>
+        </w:rPr>
+      </w:pPr>
+      <w:r>
+        <w:rPr>
+          <w:rFonts w:cs="B Lotus" w:hint="cs"/>
+          <w:b/>
+          <w:bCs/>
+          <w:sz w:val="24"/>
+          <w:szCs w:val="24"/>
+          <w:rtl/>
+          <w:lang w:bidi="fa-IR"/>
+        </w:rPr>
+        <w:t xml:space="preserve">فرمول محاسبه خط </w:t>
+      </w:r>
+      <w:r>
+        <w:rPr>
+          <w:rFonts w:cs="B Lotus"/>
+          <w:b/>
+          <w:bCs/>
+          <w:sz w:val="24"/>
+          <w:szCs w:val="24"/>
+          <w:lang w:bidi="fa-IR"/>
+        </w:rPr>
+        <w:t>MACD</w:t>
+      </w:r>
+      <w:r>
+        <w:rPr>
+          <w:rFonts w:cs="B Lotus" w:hint="cs"/>
+          <w:b/>
+          <w:bCs/>
+          <w:sz w:val="24"/>
+          <w:szCs w:val="24"/>
+          <w:rtl/>
+          <w:lang w:bidi="fa-IR"/>
+        </w:rPr>
+        <w:t xml:space="preserve"> </w:t>
+      </w:r>
+      <w:r>
+        <w:rPr>
+          <w:rFonts w:ascii="Arial" w:hAnsi="Arial" w:cs="Arial"/>
+          <w:color w:val="6B7074"/>
+          <w:sz w:val="23"/>
+          <w:szCs w:val="23"/>
+          <w:shd w:val="clear" w:color="auto" w:fill="FFFFFF"/>
+        </w:rPr>
+        <w:t>MACD = [stockPrices,12]EMA – [stockPrices,26]EMA</w:t>
+      </w:r>
+      <w:r>
+        <w:rPr>
+          <w:rFonts w:cs="B Lotus" w:hint="cs"/>
+          <w:b/>
+          <w:bCs/>
+          <w:sz w:val="24"/>
+          <w:szCs w:val="24"/>
+          <w:rtl/>
+          <w:lang w:bidi="fa-IR"/>
+        </w:rPr>
+        <w:t xml:space="preserve"> </w:t>
+      </w:r>
+    </w:p>
+    <w:p>
+      <w:pPr>
+        <w:pStyle w:val="ListParagraph"/>
+        <w:numPr>
+          <w:ilvl w:val="0"/>
+          <w:numId w:val="1"/>
+        </w:numPr>
+        <w:bidi/>
+        <w:ind w:left="360"/>
+        <w:rPr>
+          <w:rFonts w:cs="B Lotus"/>
+          <w:b/>
+          <w:bCs/>
+          <w:sz w:val="24"/>
+          <w:szCs w:val="24"/>
+          <w:lang w:bidi="fa-IR"/>
+        </w:rPr>
+      </w:pPr>
+      <w:r>
+        <w:rPr>
+          <w:rFonts w:cs="B Lotus"/>
+          <w:b/>
+          <w:bCs/>
+          <w:sz w:val="24"/>
+          <w:szCs w:val="24"/>
+          <w:rtl/>
+          <w:lang w:bidi="fa-IR"/>
+        </w:rPr>
+        <w:t>خط س</w:t>
+      </w:r>
+      <w:r>
+        <w:rPr>
+          <w:rFonts w:cs="B Lotus" w:hint="cs"/>
+          <w:b/>
+          <w:bCs/>
+          <w:sz w:val="24"/>
+          <w:szCs w:val="24"/>
+          <w:rtl/>
+          <w:lang w:bidi="fa-IR"/>
+        </w:rPr>
+        <w:t>ی</w:t>
+      </w:r>
+      <w:r>
+        <w:rPr>
+          <w:rFonts w:cs="B Lotus" w:hint="eastAsia"/>
+          <w:b/>
+          <w:bCs/>
+          <w:sz w:val="24"/>
+          <w:szCs w:val="24"/>
+          <w:rtl/>
+          <w:lang w:bidi="fa-IR"/>
+        </w:rPr>
+        <w:t>گنال</w:t>
+      </w:r>
+      <w:r>
+        <w:rPr>
+          <w:rFonts w:cs="B Lotus"/>
+          <w:b/>
+          <w:bCs/>
+          <w:sz w:val="24"/>
+          <w:szCs w:val="24"/>
+          <w:rtl/>
+          <w:lang w:bidi="fa-IR"/>
+        </w:rPr>
+        <w:t xml:space="preserve"> : م</w:t>
+      </w:r>
+      <w:r>
+        <w:rPr>
+          <w:rFonts w:cs="B Lotus" w:hint="cs"/>
+          <w:b/>
+          <w:bCs/>
+          <w:sz w:val="24"/>
+          <w:szCs w:val="24"/>
+          <w:rtl/>
+          <w:lang w:bidi="fa-IR"/>
+        </w:rPr>
+        <w:t>ی</w:t>
+      </w:r>
+      <w:r>
+        <w:rPr>
+          <w:rFonts w:cs="B Lotus" w:hint="eastAsia"/>
+          <w:b/>
+          <w:bCs/>
+          <w:sz w:val="24"/>
+          <w:szCs w:val="24"/>
+          <w:rtl/>
+          <w:lang w:bidi="fa-IR"/>
+        </w:rPr>
+        <w:t>انگ</w:t>
+      </w:r>
+      <w:r>
+        <w:rPr>
+          <w:rFonts w:cs="B Lotus" w:hint="cs"/>
+          <w:b/>
+          <w:bCs/>
+          <w:sz w:val="24"/>
+          <w:szCs w:val="24"/>
+          <w:rtl/>
+          <w:lang w:bidi="fa-IR"/>
+        </w:rPr>
+        <w:t>ی</w:t>
+      </w:r>
+      <w:r>
+        <w:rPr>
+          <w:rFonts w:cs="B Lotus" w:hint="eastAsia"/>
+          <w:b/>
+          <w:bCs/>
+          <w:sz w:val="24"/>
+          <w:szCs w:val="24"/>
+          <w:rtl/>
+          <w:lang w:bidi="fa-IR"/>
+        </w:rPr>
+        <w:t>ن</w:t>
+      </w:r>
+      <w:r>
+        <w:rPr>
+          <w:rFonts w:cs="B Lotus" w:hint="cs"/>
+          <w:b/>
+          <w:bCs/>
+          <w:sz w:val="24"/>
+          <w:szCs w:val="24"/>
+          <w:rtl/>
+          <w:lang w:bidi="fa-IR"/>
+        </w:rPr>
+        <w:t xml:space="preserve"> متحرک</w:t>
+      </w:r>
+      <w:r>
+        <w:rPr>
+          <w:rFonts w:cs="B Lotus"/>
+          <w:b/>
+          <w:bCs/>
+          <w:sz w:val="24"/>
+          <w:szCs w:val="24"/>
+          <w:rtl/>
+          <w:lang w:bidi="fa-IR"/>
+        </w:rPr>
+        <w:t xml:space="preserve"> نما</w:t>
+      </w:r>
+      <w:r>
+        <w:rPr>
+          <w:rFonts w:cs="B Lotus" w:hint="cs"/>
+          <w:b/>
+          <w:bCs/>
+          <w:sz w:val="24"/>
+          <w:szCs w:val="24"/>
+          <w:rtl/>
+          <w:lang w:bidi="fa-IR"/>
+        </w:rPr>
+        <w:t>یی</w:t>
+      </w:r>
+      <w:r>
+        <w:rPr>
+          <w:rFonts w:cs="B Lotus" w:hint="cs"/>
+          <w:b/>
+          <w:bCs/>
+          <w:sz w:val="24"/>
+          <w:szCs w:val="24"/>
+          <w:rtl/>
+          <w:lang w:bidi="fa-IR"/>
+        </w:rPr>
+        <w:t xml:space="preserve"> (</w:t>
+      </w:r>
+      <w:r>
+        <w:rPr>
+          <w:rFonts w:cs="B Lotus"/>
+          <w:b/>
+          <w:bCs/>
+          <w:sz w:val="24"/>
+          <w:szCs w:val="24"/>
+          <w:lang w:bidi="fa-IR"/>
+        </w:rPr>
+        <w:t>EMA</w:t>
+      </w:r>
+      <w:r>
+        <w:rPr>
+          <w:rFonts w:cs="B Lotus" w:hint="cs"/>
+          <w:b/>
+          <w:bCs/>
+          <w:sz w:val="24"/>
+          <w:szCs w:val="24"/>
+          <w:rtl/>
+          <w:lang w:bidi="fa-IR"/>
+        </w:rPr>
+        <w:t>)</w:t>
+      </w:r>
+      <w:r>
+        <w:rPr>
+          <w:rFonts w:cs="B Lotus"/>
+          <w:b/>
+          <w:bCs/>
+          <w:sz w:val="24"/>
+          <w:szCs w:val="24"/>
+          <w:rtl/>
+          <w:lang w:bidi="fa-IR"/>
+        </w:rPr>
+        <w:t xml:space="preserve"> ۹ </w:t>
+      </w:r>
+      <w:r>
+        <w:rPr>
+          <w:rFonts w:cs="B Lotus" w:hint="cs"/>
+          <w:b/>
+          <w:bCs/>
+          <w:sz w:val="24"/>
+          <w:szCs w:val="24"/>
+          <w:rtl/>
+          <w:lang w:bidi="fa-IR"/>
+        </w:rPr>
+        <w:t>دوره ای از خود خط</w:t>
+      </w:r>
+      <w:r>
+        <w:rPr>
+          <w:rFonts w:cs="B Lotus"/>
+          <w:b/>
+          <w:bCs/>
+          <w:sz w:val="24"/>
+          <w:szCs w:val="24"/>
+          <w:rtl/>
+          <w:lang w:bidi="fa-IR"/>
+        </w:rPr>
+        <w:t xml:space="preserve"> </w:t>
+      </w:r>
+      <w:r>
+        <w:rPr>
+          <w:rFonts w:cs="B Lotus"/>
+          <w:b/>
+          <w:bCs/>
+          <w:sz w:val="24"/>
+          <w:szCs w:val="24"/>
+          <w:lang w:bidi="fa-IR"/>
+        </w:rPr>
+        <w:t>MACD</w:t>
+      </w:r>
+      <w:r>
+        <w:rPr>
+          <w:rFonts w:cs="B Lotus" w:hint="cs"/>
+          <w:b/>
+          <w:bCs/>
+          <w:sz w:val="24"/>
+          <w:szCs w:val="24"/>
+          <w:rtl/>
+          <w:lang w:bidi="fa-IR"/>
+        </w:rPr>
+        <w:t xml:space="preserve"> می باشد.</w:t>
+      </w:r>
+      <w:r>
+        <w:rPr>
+          <w:rFonts w:cs="B Lotus" w:hint="cs"/>
+          <w:b/>
+          <w:bCs/>
+          <w:sz w:val="24"/>
+          <w:szCs w:val="24"/>
+          <w:rtl/>
+          <w:lang w:bidi="fa-IR"/>
+        </w:rPr>
+        <w:t xml:space="preserve"> یعنی بعد از اینکه خود </w:t>
+      </w:r>
+      <w:r>
+        <w:rPr>
+          <w:rFonts w:cs="B Lotus"/>
+          <w:b/>
+          <w:bCs/>
+          <w:sz w:val="24"/>
+          <w:szCs w:val="24"/>
+          <w:lang w:bidi="fa-IR"/>
+        </w:rPr>
+        <w:t>MACD</w:t>
+      </w:r>
+      <w:r>
+        <w:rPr>
+          <w:rFonts w:cs="B Lotus" w:hint="cs"/>
+          <w:b/>
+          <w:bCs/>
+          <w:sz w:val="24"/>
+          <w:szCs w:val="24"/>
+          <w:rtl/>
+          <w:lang w:bidi="fa-IR"/>
+        </w:rPr>
+        <w:t xml:space="preserve"> محاسبه شد برای محاسبه خط سیگنال یک میانگین متحرک (معمولا 9 دوره ای) از آن محاسبه میشود و به این ترتیب خط سیگنال به دست می آید.</w:t>
+      </w:r>
+    </w:p>
+    <w:p>
+      <w:pPr>
+        <w:pStyle w:val="ListParagraph"/>
+        <w:numPr>
+          <w:ilvl w:val="0"/>
+          <w:numId w:val="1"/>
+        </w:numPr>
+        <w:bidi/>
+        <w:ind w:left="360"/>
+        <w:rPr>
+          <w:rFonts w:cs="B Lotus"/>
+          <w:b/>
+          <w:bCs/>
+          <w:sz w:val="24"/>
+          <w:szCs w:val="24"/>
+          <w:lang w:bidi="fa-IR"/>
+        </w:rPr>
+      </w:pPr>
+      <w:r>
+        <w:rPr>
+          <w:rFonts w:cs="B Lotus"/>
+          <w:b/>
+          <w:bCs/>
+          <w:sz w:val="24"/>
+          <w:szCs w:val="24"/>
+          <w:rtl/>
+          <w:lang w:bidi="fa-IR"/>
+        </w:rPr>
+        <w:t>ه</w:t>
+      </w:r>
+      <w:r>
+        <w:rPr>
+          <w:rFonts w:cs="B Lotus" w:hint="cs"/>
+          <w:b/>
+          <w:bCs/>
+          <w:sz w:val="24"/>
+          <w:szCs w:val="24"/>
+          <w:rtl/>
+          <w:lang w:bidi="fa-IR"/>
+        </w:rPr>
+        <w:t>ی</w:t>
+      </w:r>
+      <w:r>
+        <w:rPr>
+          <w:rFonts w:cs="B Lotus" w:hint="eastAsia"/>
+          <w:b/>
+          <w:bCs/>
+          <w:sz w:val="24"/>
+          <w:szCs w:val="24"/>
+          <w:rtl/>
+          <w:lang w:bidi="fa-IR"/>
+        </w:rPr>
+        <w:t>ستوگرام</w:t>
+      </w:r>
+      <w:r>
+        <w:rPr>
+          <w:rFonts w:cs="B Lotus"/>
+          <w:b/>
+          <w:bCs/>
+          <w:sz w:val="24"/>
+          <w:szCs w:val="24"/>
+          <w:rtl/>
+          <w:lang w:bidi="fa-IR"/>
+        </w:rPr>
+        <w:t xml:space="preserve"> </w:t>
+      </w:r>
+      <w:r>
+        <w:rPr>
+          <w:rFonts w:cs="B Lotus"/>
+          <w:b/>
+          <w:bCs/>
+          <w:sz w:val="24"/>
+          <w:szCs w:val="24"/>
+          <w:lang w:bidi="fa-IR"/>
+        </w:rPr>
+        <w:t>MACD</w:t>
+      </w:r>
+      <w:r>
+        <w:rPr>
+          <w:rFonts w:cs="B Lotus"/>
+          <w:b/>
+          <w:bCs/>
+          <w:sz w:val="24"/>
+          <w:szCs w:val="24"/>
+          <w:rtl/>
+          <w:lang w:bidi="fa-IR"/>
+        </w:rPr>
+        <w:t xml:space="preserve"> : تفاوت ب</w:t>
+      </w:r>
+      <w:r>
+        <w:rPr>
+          <w:rFonts w:cs="B Lotus" w:hint="cs"/>
+          <w:b/>
+          <w:bCs/>
+          <w:sz w:val="24"/>
+          <w:szCs w:val="24"/>
+          <w:rtl/>
+          <w:lang w:bidi="fa-IR"/>
+        </w:rPr>
+        <w:t>ی</w:t>
+      </w:r>
+      <w:r>
+        <w:rPr>
+          <w:rFonts w:cs="B Lotus" w:hint="eastAsia"/>
+          <w:b/>
+          <w:bCs/>
+          <w:sz w:val="24"/>
+          <w:szCs w:val="24"/>
+          <w:rtl/>
+          <w:lang w:bidi="fa-IR"/>
+        </w:rPr>
+        <w:t>ن</w:t>
+      </w:r>
+      <w:r>
+        <w:rPr>
+          <w:rFonts w:cs="B Lotus"/>
+          <w:b/>
+          <w:bCs/>
+          <w:sz w:val="24"/>
+          <w:szCs w:val="24"/>
+          <w:rtl/>
+          <w:lang w:bidi="fa-IR"/>
+        </w:rPr>
+        <w:t xml:space="preserve"> خط س</w:t>
+      </w:r>
+      <w:r>
+        <w:rPr>
+          <w:rFonts w:cs="B Lotus" w:hint="cs"/>
+          <w:b/>
+          <w:bCs/>
+          <w:sz w:val="24"/>
+          <w:szCs w:val="24"/>
+          <w:rtl/>
+          <w:lang w:bidi="fa-IR"/>
+        </w:rPr>
+        <w:t>ی</w:t>
+      </w:r>
+      <w:r>
+        <w:rPr>
+          <w:rFonts w:cs="B Lotus" w:hint="eastAsia"/>
+          <w:b/>
+          <w:bCs/>
+          <w:sz w:val="24"/>
+          <w:szCs w:val="24"/>
+          <w:rtl/>
+          <w:lang w:bidi="fa-IR"/>
+        </w:rPr>
+        <w:t>گنال</w:t>
+      </w:r>
+      <w:r>
+        <w:rPr>
+          <w:rFonts w:cs="B Lotus"/>
+          <w:b/>
+          <w:bCs/>
+          <w:sz w:val="24"/>
+          <w:szCs w:val="24"/>
+          <w:rtl/>
+          <w:lang w:bidi="fa-IR"/>
+        </w:rPr>
+        <w:t xml:space="preserve"> و خط </w:t>
+      </w:r>
+      <w:r>
+        <w:rPr>
+          <w:rFonts w:cs="B Lotus"/>
+          <w:b/>
+          <w:bCs/>
+          <w:sz w:val="24"/>
+          <w:szCs w:val="24"/>
+          <w:lang w:bidi="fa-IR"/>
+        </w:rPr>
+        <w:t>MACD</w:t>
+      </w:r>
+      <w:r>
+        <w:rPr>
+          <w:rFonts w:cs="B Lotus"/>
+          <w:b/>
+          <w:bCs/>
+          <w:sz w:val="24"/>
+          <w:szCs w:val="24"/>
+          <w:rtl/>
+          <w:lang w:bidi="fa-IR"/>
+        </w:rPr>
+        <w:t xml:space="preserve"> است ، به هم</w:t>
+      </w:r>
+      <w:r>
+        <w:rPr>
+          <w:rFonts w:cs="B Lotus" w:hint="cs"/>
+          <w:b/>
+          <w:bCs/>
+          <w:sz w:val="24"/>
+          <w:szCs w:val="24"/>
+          <w:rtl/>
+          <w:lang w:bidi="fa-IR"/>
+        </w:rPr>
+        <w:t>ی</w:t>
+      </w:r>
+      <w:r>
+        <w:rPr>
+          <w:rFonts w:cs="B Lotus" w:hint="eastAsia"/>
+          <w:b/>
+          <w:bCs/>
+          <w:sz w:val="24"/>
+          <w:szCs w:val="24"/>
+          <w:rtl/>
+          <w:lang w:bidi="fa-IR"/>
+        </w:rPr>
+        <w:t>ن</w:t>
+      </w:r>
+      <w:r>
+        <w:rPr>
+          <w:rFonts w:cs="B Lotus"/>
+          <w:b/>
+          <w:bCs/>
+          <w:sz w:val="24"/>
+          <w:szCs w:val="24"/>
+          <w:rtl/>
+          <w:lang w:bidi="fa-IR"/>
+        </w:rPr>
+        <w:t xml:space="preserve"> خاطر هر زمان که ا</w:t>
+      </w:r>
+      <w:r>
+        <w:rPr>
+          <w:rFonts w:cs="B Lotus" w:hint="cs"/>
+          <w:b/>
+          <w:bCs/>
+          <w:sz w:val="24"/>
+          <w:szCs w:val="24"/>
+          <w:rtl/>
+          <w:lang w:bidi="fa-IR"/>
+        </w:rPr>
+        <w:t>ی</w:t>
+      </w:r>
+      <w:r>
+        <w:rPr>
+          <w:rFonts w:cs="B Lotus" w:hint="eastAsia"/>
+          <w:b/>
+          <w:bCs/>
+          <w:sz w:val="24"/>
+          <w:szCs w:val="24"/>
+          <w:rtl/>
+          <w:lang w:bidi="fa-IR"/>
+        </w:rPr>
+        <w:t>ن</w:t>
+      </w:r>
+      <w:r>
+        <w:rPr>
+          <w:rFonts w:cs="B Lotus"/>
+          <w:b/>
+          <w:bCs/>
+          <w:sz w:val="24"/>
+          <w:szCs w:val="24"/>
+          <w:rtl/>
+          <w:lang w:bidi="fa-IR"/>
+        </w:rPr>
+        <w:t xml:space="preserve"> دو به هم رس</w:t>
+      </w:r>
+      <w:r>
+        <w:rPr>
+          <w:rFonts w:cs="B Lotus" w:hint="cs"/>
+          <w:b/>
+          <w:bCs/>
+          <w:sz w:val="24"/>
+          <w:szCs w:val="24"/>
+          <w:rtl/>
+          <w:lang w:bidi="fa-IR"/>
+        </w:rPr>
+        <w:t>ی</w:t>
+      </w:r>
+      <w:r>
+        <w:rPr>
+          <w:rFonts w:cs="B Lotus" w:hint="eastAsia"/>
+          <w:b/>
+          <w:bCs/>
+          <w:sz w:val="24"/>
+          <w:szCs w:val="24"/>
+          <w:rtl/>
+          <w:lang w:bidi="fa-IR"/>
+        </w:rPr>
+        <w:t>ده</w:t>
+      </w:r>
+      <w:r>
+        <w:rPr>
+          <w:rFonts w:cs="B Lotus"/>
+          <w:b/>
+          <w:bCs/>
+          <w:sz w:val="24"/>
+          <w:szCs w:val="24"/>
+          <w:rtl/>
+          <w:lang w:bidi="fa-IR"/>
+        </w:rPr>
+        <w:t xml:space="preserve"> اند ه</w:t>
+      </w:r>
+      <w:r>
+        <w:rPr>
+          <w:rFonts w:cs="B Lotus" w:hint="cs"/>
+          <w:b/>
+          <w:bCs/>
+          <w:sz w:val="24"/>
+          <w:szCs w:val="24"/>
+          <w:rtl/>
+          <w:lang w:bidi="fa-IR"/>
+        </w:rPr>
+        <w:t>ی</w:t>
+      </w:r>
+      <w:r>
+        <w:rPr>
+          <w:rFonts w:cs="B Lotus" w:hint="eastAsia"/>
+          <w:b/>
+          <w:bCs/>
+          <w:sz w:val="24"/>
+          <w:szCs w:val="24"/>
+          <w:rtl/>
+          <w:lang w:bidi="fa-IR"/>
+        </w:rPr>
+        <w:t>ستوگرام</w:t>
+      </w:r>
+      <w:r>
+        <w:rPr>
+          <w:rFonts w:cs="B Lotus"/>
+          <w:b/>
+          <w:bCs/>
+          <w:sz w:val="24"/>
+          <w:szCs w:val="24"/>
+          <w:rtl/>
+          <w:lang w:bidi="fa-IR"/>
+        </w:rPr>
+        <w:t xml:space="preserve"> ن</w:t>
+      </w:r>
+      <w:r>
+        <w:rPr>
+          <w:rFonts w:cs="B Lotus" w:hint="cs"/>
+          <w:b/>
+          <w:bCs/>
+          <w:sz w:val="24"/>
+          <w:szCs w:val="24"/>
+          <w:rtl/>
+          <w:lang w:bidi="fa-IR"/>
+        </w:rPr>
+        <w:t>ی</w:t>
+      </w:r>
+      <w:r>
+        <w:rPr>
+          <w:rFonts w:cs="B Lotus" w:hint="eastAsia"/>
+          <w:b/>
+          <w:bCs/>
+          <w:sz w:val="24"/>
+          <w:szCs w:val="24"/>
+          <w:rtl/>
+          <w:lang w:bidi="fa-IR"/>
+        </w:rPr>
+        <w:t>ز</w:t>
+      </w:r>
+      <w:r>
+        <w:rPr>
+          <w:rFonts w:cs="B Lotus"/>
+          <w:b/>
+          <w:bCs/>
+          <w:sz w:val="24"/>
+          <w:szCs w:val="24"/>
+          <w:rtl/>
+          <w:lang w:bidi="fa-IR"/>
+        </w:rPr>
+        <w:t xml:space="preserve"> </w:t>
+      </w:r>
+      <w:r>
+        <w:rPr>
+          <w:rFonts w:cs="B Lotus" w:hint="cs"/>
+          <w:b/>
+          <w:bCs/>
+          <w:sz w:val="24"/>
+          <w:szCs w:val="24"/>
+          <w:rtl/>
+          <w:lang w:bidi="fa-IR"/>
+        </w:rPr>
+        <w:t xml:space="preserve">به </w:t>
+      </w:r>
+      <w:r>
+        <w:rPr>
+          <w:rFonts w:cs="B Lotus"/>
+          <w:b/>
+          <w:bCs/>
+          <w:sz w:val="24"/>
+          <w:szCs w:val="24"/>
+          <w:rtl/>
+          <w:lang w:bidi="fa-IR"/>
+        </w:rPr>
+        <w:t>صفر</w:t>
+      </w:r>
+      <w:r>
+        <w:rPr>
+          <w:rFonts w:cs="B Lotus" w:hint="cs"/>
+          <w:b/>
+          <w:bCs/>
+          <w:sz w:val="24"/>
+          <w:szCs w:val="24"/>
+          <w:rtl/>
+          <w:lang w:bidi="fa-IR"/>
+        </w:rPr>
+        <w:t xml:space="preserve"> نزدیک می شود</w:t>
+      </w:r>
+      <w:r>
+        <w:rPr>
+          <w:rFonts w:cs="B Lotus" w:hint="cs"/>
+          <w:b/>
+          <w:bCs/>
+          <w:sz w:val="24"/>
+          <w:szCs w:val="24"/>
+          <w:rtl/>
+          <w:lang w:bidi="fa-IR"/>
+        </w:rPr>
+        <w:t xml:space="preserve"> و هر وقت از هم دور می شوند هیستوگرام هم افزایش می یابد</w:t>
+      </w:r>
+      <w:r>
+        <w:rPr>
+          <w:rFonts w:cs="B Lotus" w:hint="cs"/>
+          <w:b/>
+          <w:bCs/>
+          <w:sz w:val="24"/>
+          <w:szCs w:val="24"/>
+          <w:rtl/>
+          <w:lang w:bidi="fa-IR"/>
+        </w:rPr>
+        <w:t>.</w:t>
+      </w:r>
+      <w:r>
+        <w:rPr>
+          <w:rFonts w:cs="B Lotus" w:hint="cs"/>
+          <w:b/>
+          <w:bCs/>
+          <w:sz w:val="24"/>
+          <w:szCs w:val="24"/>
+          <w:rtl/>
+          <w:lang w:bidi="fa-IR"/>
+        </w:rPr>
+        <w:t xml:space="preserve"> </w:t>
+      </w:r>
+    </w:p>
+    <w:p>
+      <w:pPr>
+        <w:pStyle w:val="ListParagraph"/>
+        <w:numPr>
+          <w:ilvl w:val="0"/>
+          <w:numId w:val="1"/>
+        </w:numPr>
+        <w:bidi/>
+        <w:ind w:left="360"/>
+        <w:rPr>
+          <w:rFonts w:cs="B Lotus"/>
+          <w:b/>
+          <w:bCs/>
+          <w:sz w:val="24"/>
+          <w:szCs w:val="24"/>
+          <w:lang w:bidi="fa-IR"/>
+        </w:rPr>
+      </w:pPr>
+      <w:r>
+        <w:rPr>
+          <w:rFonts w:cs="B Lotus" w:hint="cs"/>
+          <w:b/>
+          <w:bCs/>
+          <w:sz w:val="24"/>
+          <w:szCs w:val="24"/>
+          <w:rtl/>
+          <w:lang w:bidi="fa-IR"/>
+        </w:rPr>
+        <w:lastRenderedPageBreak/>
+        <w:t>اندیکاتور</w:t>
+      </w:r>
+      <w:r>
+        <w:rPr>
+          <w:rFonts w:cs="B Lotus" w:hint="cs"/>
+          <w:b/>
+          <w:bCs/>
+          <w:sz w:val="24"/>
+          <w:szCs w:val="24"/>
+          <w:rtl/>
+          <w:lang w:bidi="fa-IR"/>
+        </w:rPr>
+        <w:t xml:space="preserve"> </w:t>
+      </w:r>
+      <w:r>
+        <w:rPr>
+          <w:rFonts w:cs="B Lotus"/>
+          <w:b/>
+          <w:bCs/>
+          <w:sz w:val="24"/>
+          <w:szCs w:val="24"/>
+          <w:lang w:bidi="fa-IR"/>
+        </w:rPr>
+        <w:t>MACD</w:t>
+      </w:r>
+      <w:r>
+        <w:rPr>
+          <w:rFonts w:cs="B Lotus" w:hint="cs"/>
+          <w:b/>
+          <w:bCs/>
+          <w:sz w:val="24"/>
+          <w:szCs w:val="24"/>
+          <w:rtl/>
+          <w:lang w:bidi="fa-IR"/>
+        </w:rPr>
+        <w:t xml:space="preserve"> کمک می کند </w:t>
+      </w:r>
+      <w:r>
+        <w:rPr>
+          <w:rFonts w:cs="B Lotus" w:hint="cs"/>
+          <w:b/>
+          <w:bCs/>
+          <w:sz w:val="24"/>
+          <w:szCs w:val="24"/>
+          <w:rtl/>
+          <w:lang w:bidi="fa-IR"/>
+        </w:rPr>
+        <w:t>درباره جهت و قدرت</w:t>
+      </w:r>
+      <w:r>
+        <w:rPr>
+          <w:rFonts w:cs="B Lotus" w:hint="cs"/>
+          <w:b/>
+          <w:bCs/>
+          <w:sz w:val="24"/>
+          <w:szCs w:val="24"/>
+          <w:rtl/>
+          <w:lang w:bidi="fa-IR"/>
+        </w:rPr>
+        <w:t xml:space="preserve"> روند و مومنتم اطلاعاتی داشته باشیم.</w:t>
+      </w:r>
+    </w:p>
+    <w:p>
+      <w:pPr>
+        <w:pStyle w:val="ListParagraph"/>
+        <w:numPr>
+          <w:ilvl w:val="0"/>
+          <w:numId w:val="1"/>
+        </w:numPr>
+        <w:bidi/>
+        <w:ind w:left="360"/>
+        <w:rPr>
+          <w:rFonts w:cs="B Lotus"/>
+          <w:b/>
+          <w:bCs/>
+          <w:sz w:val="24"/>
+          <w:szCs w:val="24"/>
+          <w:lang w:bidi="fa-IR"/>
+        </w:rPr>
+      </w:pPr>
+      <w:r>
+        <w:rPr>
+          <w:rFonts w:cs="B Lotus" w:hint="cs"/>
+          <w:b/>
+          <w:bCs/>
+          <w:sz w:val="24"/>
+          <w:szCs w:val="24"/>
+          <w:rtl/>
+          <w:lang w:bidi="fa-IR"/>
+        </w:rPr>
+        <w:t xml:space="preserve">هر وقت خط </w:t>
+      </w:r>
+      <w:r>
+        <w:rPr>
+          <w:rFonts w:cs="B Lotus"/>
+          <w:b/>
+          <w:bCs/>
+          <w:sz w:val="24"/>
+          <w:szCs w:val="24"/>
+          <w:lang w:bidi="fa-IR"/>
+        </w:rPr>
+        <w:t>MACD</w:t>
+      </w:r>
+      <w:r>
+        <w:rPr>
+          <w:rFonts w:cs="B Lotus" w:hint="cs"/>
+          <w:b/>
+          <w:bCs/>
+          <w:sz w:val="24"/>
+          <w:szCs w:val="24"/>
+          <w:rtl/>
+          <w:lang w:bidi="fa-IR"/>
+        </w:rPr>
+        <w:t xml:space="preserve"> بالای خط سیگنال باشد، روند صعودی و هر وقت زیر خط سیگنال باشد، روند نزولی است.</w:t>
+      </w:r>
+    </w:p>
+    <w:p>
+      <w:pPr>
+        <w:pStyle w:val="ListParagraph"/>
+        <w:numPr>
+          <w:ilvl w:val="0"/>
+          <w:numId w:val="1"/>
+        </w:numPr>
+        <w:bidi/>
+        <w:ind w:left="360"/>
+        <w:rPr>
+          <w:rFonts w:cs="B Lotus"/>
+          <w:b/>
+          <w:bCs/>
+          <w:sz w:val="24"/>
+          <w:szCs w:val="24"/>
+          <w:lang w:bidi="fa-IR"/>
+        </w:rPr>
+      </w:pPr>
+      <w:r>
+        <w:rPr>
+          <w:rFonts w:cs="B Lotus" w:hint="cs"/>
+          <w:b/>
+          <w:bCs/>
+          <w:sz w:val="24"/>
+          <w:szCs w:val="24"/>
+          <w:rtl/>
+          <w:lang w:bidi="fa-IR"/>
+        </w:rPr>
+        <w:t xml:space="preserve">در یک روند صعودی وقتی خط </w:t>
+      </w:r>
+      <w:r>
+        <w:rPr>
+          <w:rFonts w:cs="B Lotus"/>
+          <w:b/>
+          <w:bCs/>
+          <w:sz w:val="24"/>
+          <w:szCs w:val="24"/>
+          <w:lang w:bidi="fa-IR"/>
+        </w:rPr>
+        <w:t>MACD</w:t>
+      </w:r>
+      <w:r>
+        <w:rPr>
+          <w:rFonts w:cs="B Lotus" w:hint="cs"/>
+          <w:b/>
+          <w:bCs/>
+          <w:sz w:val="24"/>
+          <w:szCs w:val="24"/>
+          <w:rtl/>
+          <w:lang w:bidi="fa-IR"/>
+        </w:rPr>
+        <w:t xml:space="preserve"> </w:t>
+      </w:r>
+      <w:r>
+        <w:rPr>
+          <w:rFonts w:cs="B Lotus" w:hint="cs"/>
+          <w:b/>
+          <w:bCs/>
+          <w:sz w:val="24"/>
+          <w:szCs w:val="24"/>
+          <w:rtl/>
+          <w:lang w:bidi="fa-IR"/>
+        </w:rPr>
+        <w:t>به زیر خط سیگنال بیاید (خط سیگنال را قطع کند) ، این امر سیگنالی برای تغییر روند (</w:t>
+      </w:r>
+      <w:r>
+        <w:rPr>
+          <w:rFonts w:cs="B Lotus"/>
+          <w:b/>
+          <w:bCs/>
+          <w:sz w:val="24"/>
+          <w:szCs w:val="24"/>
+          <w:lang w:bidi="fa-IR"/>
+        </w:rPr>
+        <w:t>Trend Reversal</w:t>
+      </w:r>
+      <w:r>
+        <w:rPr>
+          <w:rFonts w:cs="B Lotus" w:hint="cs"/>
+          <w:b/>
+          <w:bCs/>
+          <w:sz w:val="24"/>
+          <w:szCs w:val="24"/>
+          <w:rtl/>
+          <w:lang w:bidi="fa-IR"/>
+        </w:rPr>
+        <w:t xml:space="preserve">) و در یک روند نزولی ، وقتی خط </w:t>
+      </w:r>
+      <w:r>
+        <w:rPr>
+          <w:rFonts w:cs="B Lotus"/>
+          <w:b/>
+          <w:bCs/>
+          <w:sz w:val="24"/>
+          <w:szCs w:val="24"/>
+          <w:lang w:bidi="fa-IR"/>
+        </w:rPr>
+        <w:t>MACD</w:t>
+      </w:r>
+      <w:r>
+        <w:rPr>
+          <w:rFonts w:cs="B Lotus" w:hint="cs"/>
+          <w:b/>
+          <w:bCs/>
+          <w:sz w:val="24"/>
+          <w:szCs w:val="24"/>
+          <w:rtl/>
+          <w:lang w:bidi="fa-IR"/>
+        </w:rPr>
+        <w:t xml:space="preserve"> به بالای خط سیگنال برود (خط سیگنال را قطع کند) این امر سیگنالی برای تغییر روند است.</w:t>
+      </w:r>
+    </w:p>
+    <w:p>
+      <w:pPr>
+        <w:pStyle w:val="ListParagraph"/>
+        <w:numPr>
+          <w:ilvl w:val="0"/>
+          <w:numId w:val="1"/>
+        </w:numPr>
+        <w:bidi/>
+        <w:ind w:left="360"/>
+        <w:rPr>
+          <w:rFonts w:cs="B Lotus"/>
+          <w:b/>
+          <w:bCs/>
+          <w:sz w:val="24"/>
+          <w:szCs w:val="24"/>
+          <w:lang w:bidi="fa-IR"/>
+        </w:rPr>
+      </w:pPr>
+      <w:r>
+        <w:rPr>
+          <w:rFonts w:cs="B Lotus" w:hint="cs"/>
+          <w:b/>
+          <w:bCs/>
+          <w:sz w:val="24"/>
+          <w:szCs w:val="24"/>
+          <w:rtl/>
+          <w:lang w:bidi="fa-IR"/>
+        </w:rPr>
+        <w:t xml:space="preserve"> </w:t>
+      </w:r>
     </w:p>
     <w:sectPr>
       <w:pgSz w:w="12240" w:h="15840"/>
@@ -7419,6 +8903,56 @@
     </w:sectPr>
   </w:body>
 </w:document>
+</file>
+
+<file path=word/endnotes.xml><?xml version="1.0" encoding="utf-8"?>
+<w:endnotes xmlns:wpc="http://schemas.microsoft.com/office/word/2010/wordprocessingCanvas" xmlns:cx="http://schemas.microsoft.com/office/drawing/2014/chartex" xmlns:cx1="http://schemas.microsoft.com/office/drawing/2015/9/8/chartex" xmlns:cx2="http://schemas.microsoft.com/office/drawing/2015/10/21/chartex" xmlns:cx3="http://schemas.microsoft.com/office/drawing/2016/5/9/chartex" xmlns:cx4="http://schemas.microsoft.com/office/drawing/2016/5/10/chartex" xmlns:cx5="http://schemas.microsoft.com/office/drawing/2016/5/11/chartex" xmlns:cx6="http://schemas.microsoft.com/office/drawing/2016/5/12/chartex" xmlns:cx7="http://schemas.microsoft.com/office/drawing/2016/5/13/chartex" xmlns:cx8="http://schemas.microsoft.com/office/drawing/2016/5/14/chartex" xmlns:mc="http://schemas.openxmlformats.org/markup-compatibility/2006" xmlns:aink="http://schemas.microsoft.com/office/drawing/2016/ink" xmlns:am3d="http://schemas.microsoft.com/office/drawing/2017/model3d" xmlns:o="urn:schemas-microsoft-com:office:office" xmlns:r="http://schemas.openxmlformats.org/officeDocument/2006/relationships" xmlns:m="http://schemas.openxmlformats.org/officeDocument/2006/math" xmlns:v="urn:schemas-microsoft-com:vml" xmlns:wp14="http://schemas.microsoft.com/office/word/2010/wordprocessingDrawing" xmlns:wp="http://schemas.openxmlformats.org/drawingml/2006/wordprocessingDrawing" xmlns:w10="urn:schemas-microsoft-com:office:word" xmlns:w="http://schemas.openxmlformats.org/wordprocessingml/2006/main" xmlns:w14="http://schemas.microsoft.com/office/word/2010/wordml" xmlns:w15="http://schemas.microsoft.com/office/word/2012/wordml" xmlns:w16cex="http://schemas.microsoft.com/office/word/2018/wordml/cex" xmlns:w16cid="http://schemas.microsoft.com/office/word/2016/wordml/cid" xmlns:w16="http://schemas.microsoft.com/office/word/2018/wordml" xmlns:w16se="http://schemas.microsoft.com/office/word/2015/wordml/symex" xmlns:wpg="http://schemas.microsoft.com/office/word/2010/wordprocessingGroup" xmlns:wpi="http://schemas.microsoft.com/office/word/2010/wordprocessingInk" xmlns:wne="http://schemas.microsoft.com/office/word/2006/wordml" xmlns:wps="http://schemas.microsoft.com/office/word/2010/wordprocessingShape" mc:Ignorable="w14 w15 w16se w16cid w16 w16cex wp14">
+  <w:endnote w:type="separator" w:id="-1">
+    <w:p>
+      <w:pPr>
+        <w:spacing w:after="0" w:line="240" w:lineRule="auto"/>
+      </w:pPr>
+      <w:r>
+        <w:separator/>
+      </w:r>
+    </w:p>
+  </w:endnote>
+  <w:endnote w:type="continuationSeparator" w:id="0">
+    <w:p>
+      <w:pPr>
+        <w:spacing w:after="0" w:line="240" w:lineRule="auto"/>
+      </w:pPr>
+      <w:r>
+        <w:continuationSeparator/>
+      </w:r>
+    </w:p>
+  </w:endnote>
+</w:endnotes>
+</file>
+
+<file path=word/footnotes.xml><?xml version="1.0" encoding="utf-8"?>
+<w:footnotes xmlns:wpc="http://schemas.microsoft.com/office/word/2010/wordprocessingCanvas" xmlns:cx="http://schemas.microsoft.com/office/drawing/2014/chartex" xmlns:cx1="http://schemas.microsoft.com/office/drawing/2015/9/8/chartex" xmlns:cx2="http://schemas.microsoft.com/office/drawing/2015/10/21/chartex" xmlns:cx3="http://schemas.microsoft.com/office/drawing/2016/5/9/chartex" xmlns:cx4="http://schemas.microsoft.com/office/drawing/2016/5/10/chartex" xmlns:cx5="http://schemas.microsoft.com/office/drawing/2016/5/11/chartex" xmlns:cx6="http://schemas.microsoft.com/office/drawing/2016/5/12/chartex" xmlns:cx7="http://schemas.microsoft.com/office/drawing/2016/5/13/chartex" xmlns:cx8="http://schemas.microsoft.com/office/drawing/2016/5/14/chartex" xmlns:mc="http://schemas.openxmlformats.org/markup-compatibility/2006" xmlns:aink="http://schemas.microsoft.com/office/drawing/2016/ink" xmlns:am3d="http://schemas.microsoft.com/office/drawing/2017/model3d" xmlns:o="urn:schemas-microsoft-com:office:office" xmlns:r="http://schemas.openxmlformats.org/officeDocument/2006/relationships" xmlns:m="http://schemas.openxmlformats.org/officeDocument/2006/math" xmlns:v="urn:schemas-microsoft-com:vml" xmlns:wp14="http://schemas.microsoft.com/office/word/2010/wordprocessingDrawing" xmlns:wp="http://schemas.openxmlformats.org/drawingml/2006/wordprocessingDrawing" xmlns:w10="urn:schemas-microsoft-com:office:word" xmlns:w="http://schemas.openxmlformats.org/wordprocessingml/2006/main" xmlns:w14="http://schemas.microsoft.com/office/word/2010/wordml" xmlns:w15="http://schemas.microsoft.com/office/word/2012/wordml" xmlns:w16cex="http://schemas.microsoft.com/office/word/2018/wordml/cex" xmlns:w16cid="http://schemas.microsoft.com/office/word/2016/wordml/cid" xmlns:w16="http://schemas.microsoft.com/office/word/2018/wordml" xmlns:w16se="http://schemas.microsoft.com/office/word/2015/wordml/symex" xmlns:wpg="http://schemas.microsoft.com/office/word/2010/wordprocessingGroup" xmlns:wpi="http://schemas.microsoft.com/office/word/2010/wordprocessingInk" xmlns:wne="http://schemas.microsoft.com/office/word/2006/wordml" xmlns:wps="http://schemas.microsoft.com/office/word/2010/wordprocessingShape" mc:Ignorable="w14 w15 w16se w16cid w16 w16cex wp14">
+  <w:footnote w:type="separator" w:id="-1">
+    <w:p>
+      <w:pPr>
+        <w:spacing w:after="0" w:line="240" w:lineRule="auto"/>
+      </w:pPr>
+      <w:r>
+        <w:separator/>
+      </w:r>
+    </w:p>
+  </w:footnote>
+  <w:footnote w:type="continuationSeparator" w:id="0">
+    <w:p>
+      <w:pPr>
+        <w:spacing w:after="0" w:line="240" w:lineRule="auto"/>
+      </w:pPr>
+      <w:r>
+        <w:continuationSeparator/>
+      </w:r>
+    </w:p>
+  </w:footnote>
+</w:footnotes>
 </file>
 
 <file path=word/numbering.xml><?xml version="1.0" encoding="utf-8"?>
@@ -8079,6 +9613,50 @@
       <w:contextualSpacing/>
     </w:pPr>
   </w:style>
+  <w:style w:type="paragraph" w:styleId="Header">
+    <w:name w:val="header"/>
+    <w:basedOn w:val="Normal"/>
+    <w:link w:val="HeaderChar"/>
+    <w:uiPriority w:val="99"/>
+    <w:unhideWhenUsed/>
+    <w:rsid w:val="00EB624B"/>
+    <w:pPr>
+      <w:tabs>
+        <w:tab w:val="center" w:pos="4680"/>
+        <w:tab w:val="right" w:pos="9360"/>
+      </w:tabs>
+      <w:spacing w:after="0" w:line="240" w:lineRule="auto"/>
+    </w:pPr>
+  </w:style>
+  <w:style w:type="character" w:customStyle="1" w:styleId="HeaderChar">
+    <w:name w:val="Header Char"/>
+    <w:basedOn w:val="DefaultParagraphFont"/>
+    <w:link w:val="Header"/>
+    <w:uiPriority w:val="99"/>
+    <w:rsid w:val="00EB624B"/>
+  </w:style>
+  <w:style w:type="paragraph" w:styleId="Footer">
+    <w:name w:val="footer"/>
+    <w:basedOn w:val="Normal"/>
+    <w:link w:val="FooterChar"/>
+    <w:uiPriority w:val="99"/>
+    <w:unhideWhenUsed/>
+    <w:rsid w:val="00EB624B"/>
+    <w:pPr>
+      <w:tabs>
+        <w:tab w:val="center" w:pos="4680"/>
+        <w:tab w:val="right" w:pos="9360"/>
+      </w:tabs>
+      <w:spacing w:after="0" w:line="240" w:lineRule="auto"/>
+    </w:pPr>
+  </w:style>
+  <w:style w:type="character" w:customStyle="1" w:styleId="FooterChar">
+    <w:name w:val="Footer Char"/>
+    <w:basedOn w:val="DefaultParagraphFont"/>
+    <w:link w:val="Footer"/>
+    <w:uiPriority w:val="99"/>
+    <w:rsid w:val="00EB624B"/>
+  </w:style>
 </w:styles>
 </file>
 

</xml_diff>